<commit_message>
completed 'UC4-Accesso alla guida'
</commit_message>
<xml_diff>
--- a/Documents/RR/ExternalDocuments/AnalisiDeiRequisiti/AnalisiDeiRequisiti.docx
+++ b/Documents/RR/ExternalDocuments/AnalisiDeiRequisiti/AnalisiDeiRequisiti.docx
@@ -34,6 +34,8 @@
           <w:r>
             <w:t>Sommario</w:t>
           </w:r>
+          <w:bookmarkStart w:id="0" w:name="_GoBack"/>
+          <w:bookmarkEnd w:id="0"/>
           <w:r>
             <w:tab/>
           </w:r>
@@ -59,7 +61,7 @@
           <w:r>
             <w:fldChar w:fldCharType="separate"/>
           </w:r>
-          <w:hyperlink w:anchor="_Toc440613197" w:history="1">
+          <w:hyperlink w:anchor="_Toc440639986" w:history="1">
             <w:r>
               <w:rPr>
                 <w:rStyle w:val="Collegamentoipertestuale"/>
@@ -86,7 +88,7 @@
                 <w:noProof/>
                 <w:webHidden/>
               </w:rPr>
-              <w:instrText xml:space="preserve"> PAGEREF _Toc440613197 \h </w:instrText>
+              <w:instrText xml:space="preserve"> PAGEREF _Toc440639986 \h </w:instrText>
             </w:r>
             <w:r>
               <w:rPr>
@@ -129,7 +131,7 @@
               <w:lang w:eastAsia="it-IT"/>
             </w:rPr>
           </w:pPr>
-          <w:hyperlink w:anchor="_Toc440613198" w:history="1">
+          <w:hyperlink w:anchor="_Toc440639987" w:history="1">
             <w:r>
               <w:rPr>
                 <w:rStyle w:val="Collegamentoipertestuale"/>
@@ -156,7 +158,7 @@
                 <w:noProof/>
                 <w:webHidden/>
               </w:rPr>
-              <w:instrText xml:space="preserve"> PAGEREF _Toc440613198 \h </w:instrText>
+              <w:instrText xml:space="preserve"> PAGEREF _Toc440639987 \h </w:instrText>
             </w:r>
             <w:r>
               <w:rPr>
@@ -199,7 +201,7 @@
               <w:lang w:eastAsia="it-IT"/>
             </w:rPr>
           </w:pPr>
-          <w:hyperlink w:anchor="_Toc440613199" w:history="1">
+          <w:hyperlink w:anchor="_Toc440639988" w:history="1">
             <w:r>
               <w:rPr>
                 <w:rStyle w:val="Collegamentoipertestuale"/>
@@ -226,7 +228,7 @@
                 <w:noProof/>
                 <w:webHidden/>
               </w:rPr>
-              <w:instrText xml:space="preserve"> PAGEREF _Toc440613199 \h </w:instrText>
+              <w:instrText xml:space="preserve"> PAGEREF _Toc440639988 \h </w:instrText>
             </w:r>
             <w:r>
               <w:rPr>
@@ -269,7 +271,7 @@
               <w:lang w:eastAsia="it-IT"/>
             </w:rPr>
           </w:pPr>
-          <w:hyperlink w:anchor="_Toc440613200" w:history="1">
+          <w:hyperlink w:anchor="_Toc440639989" w:history="1">
             <w:r>
               <w:rPr>
                 <w:rStyle w:val="Collegamentoipertestuale"/>
@@ -296,7 +298,7 @@
                 <w:noProof/>
                 <w:webHidden/>
               </w:rPr>
-              <w:instrText xml:space="preserve"> PAGEREF _Toc440613200 \h </w:instrText>
+              <w:instrText xml:space="preserve"> PAGEREF _Toc440639989 \h </w:instrText>
             </w:r>
             <w:r>
               <w:rPr>
@@ -339,7 +341,7 @@
               <w:lang w:eastAsia="it-IT"/>
             </w:rPr>
           </w:pPr>
-          <w:hyperlink w:anchor="_Toc440613201" w:history="1">
+          <w:hyperlink w:anchor="_Toc440639990" w:history="1">
             <w:r>
               <w:rPr>
                 <w:rStyle w:val="Collegamentoipertestuale"/>
@@ -366,7 +368,7 @@
                 <w:noProof/>
                 <w:webHidden/>
               </w:rPr>
-              <w:instrText xml:space="preserve"> PAGEREF _Toc440613201 \h </w:instrText>
+              <w:instrText xml:space="preserve"> PAGEREF _Toc440639990 \h </w:instrText>
             </w:r>
             <w:r>
               <w:rPr>
@@ -409,7 +411,7 @@
               <w:lang w:eastAsia="it-IT"/>
             </w:rPr>
           </w:pPr>
-          <w:hyperlink w:anchor="_Toc440613202" w:history="1">
+          <w:hyperlink w:anchor="_Toc440639991" w:history="1">
             <w:r>
               <w:rPr>
                 <w:rStyle w:val="Collegamentoipertestuale"/>
@@ -436,7 +438,7 @@
                 <w:noProof/>
                 <w:webHidden/>
               </w:rPr>
-              <w:instrText xml:space="preserve"> PAGEREF _Toc440613202 \h </w:instrText>
+              <w:instrText xml:space="preserve"> PAGEREF _Toc440639991 \h </w:instrText>
             </w:r>
             <w:r>
               <w:rPr>
@@ -479,7 +481,7 @@
               <w:lang w:eastAsia="it-IT"/>
             </w:rPr>
           </w:pPr>
-          <w:hyperlink w:anchor="_Toc440613203" w:history="1">
+          <w:hyperlink w:anchor="_Toc440639992" w:history="1">
             <w:r>
               <w:rPr>
                 <w:rStyle w:val="Collegamentoipertestuale"/>
@@ -506,7 +508,7 @@
                 <w:noProof/>
                 <w:webHidden/>
               </w:rPr>
-              <w:instrText xml:space="preserve"> PAGEREF _Toc440613203 \h </w:instrText>
+              <w:instrText xml:space="preserve"> PAGEREF _Toc440639992 \h </w:instrText>
             </w:r>
             <w:r>
               <w:rPr>
@@ -549,7 +551,7 @@
               <w:lang w:eastAsia="it-IT"/>
             </w:rPr>
           </w:pPr>
-          <w:hyperlink w:anchor="_Toc440613204" w:history="1">
+          <w:hyperlink w:anchor="_Toc440639993" w:history="1">
             <w:r>
               <w:rPr>
                 <w:rStyle w:val="Collegamentoipertestuale"/>
@@ -576,7 +578,7 @@
                 <w:noProof/>
                 <w:webHidden/>
               </w:rPr>
-              <w:instrText xml:space="preserve"> PAGEREF _Toc440613204 \h </w:instrText>
+              <w:instrText xml:space="preserve"> PAGEREF _Toc440639993 \h </w:instrText>
             </w:r>
             <w:r>
               <w:rPr>
@@ -619,7 +621,7 @@
               <w:lang w:eastAsia="it-IT"/>
             </w:rPr>
           </w:pPr>
-          <w:hyperlink w:anchor="_Toc440613205" w:history="1">
+          <w:hyperlink w:anchor="_Toc440639994" w:history="1">
             <w:r>
               <w:rPr>
                 <w:rStyle w:val="Collegamentoipertestuale"/>
@@ -646,7 +648,7 @@
                 <w:noProof/>
                 <w:webHidden/>
               </w:rPr>
-              <w:instrText xml:space="preserve"> PAGEREF _Toc440613205 \h </w:instrText>
+              <w:instrText xml:space="preserve"> PAGEREF _Toc440639994 \h </w:instrText>
             </w:r>
             <w:r>
               <w:rPr>
@@ -689,7 +691,7 @@
               <w:lang w:eastAsia="it-IT"/>
             </w:rPr>
           </w:pPr>
-          <w:hyperlink w:anchor="_Toc440613206" w:history="1">
+          <w:hyperlink w:anchor="_Toc440639995" w:history="1">
             <w:r>
               <w:rPr>
                 <w:rStyle w:val="Collegamentoipertestuale"/>
@@ -716,7 +718,7 @@
                 <w:noProof/>
                 <w:webHidden/>
               </w:rPr>
-              <w:instrText xml:space="preserve"> PAGEREF _Toc440613206 \h </w:instrText>
+              <w:instrText xml:space="preserve"> PAGEREF _Toc440639995 \h </w:instrText>
             </w:r>
             <w:r>
               <w:rPr>
@@ -759,7 +761,7 @@
               <w:lang w:eastAsia="it-IT"/>
             </w:rPr>
           </w:pPr>
-          <w:hyperlink w:anchor="_Toc440613207" w:history="1">
+          <w:hyperlink w:anchor="_Toc440639996" w:history="1">
             <w:r>
               <w:rPr>
                 <w:rStyle w:val="Collegamentoipertestuale"/>
@@ -786,7 +788,7 @@
                 <w:noProof/>
                 <w:webHidden/>
               </w:rPr>
-              <w:instrText xml:space="preserve"> PAGEREF _Toc440613207 \h </w:instrText>
+              <w:instrText xml:space="preserve"> PAGEREF _Toc440639996 \h </w:instrText>
             </w:r>
             <w:r>
               <w:rPr>
@@ -829,7 +831,7 @@
               <w:lang w:eastAsia="it-IT"/>
             </w:rPr>
           </w:pPr>
-          <w:hyperlink w:anchor="_Toc440613208" w:history="1">
+          <w:hyperlink w:anchor="_Toc440639997" w:history="1">
             <w:r>
               <w:rPr>
                 <w:rStyle w:val="Collegamentoipertestuale"/>
@@ -856,7 +858,7 @@
                 <w:noProof/>
                 <w:webHidden/>
               </w:rPr>
-              <w:instrText xml:space="preserve"> PAGEREF _Toc440613208 \h </w:instrText>
+              <w:instrText xml:space="preserve"> PAGEREF _Toc440639997 \h </w:instrText>
             </w:r>
             <w:r>
               <w:rPr>
@@ -899,7 +901,7 @@
               <w:lang w:eastAsia="it-IT"/>
             </w:rPr>
           </w:pPr>
-          <w:hyperlink w:anchor="_Toc440613209" w:history="1">
+          <w:hyperlink w:anchor="_Toc440639998" w:history="1">
             <w:r>
               <w:rPr>
                 <w:rStyle w:val="Collegamentoipertestuale"/>
@@ -926,7 +928,7 @@
                 <w:noProof/>
                 <w:webHidden/>
               </w:rPr>
-              <w:instrText xml:space="preserve"> PAGEREF _Toc440613209 \h </w:instrText>
+              <w:instrText xml:space="preserve"> PAGEREF _Toc440639998 \h </w:instrText>
             </w:r>
             <w:r>
               <w:rPr>
@@ -969,7 +971,7 @@
               <w:lang w:eastAsia="it-IT"/>
             </w:rPr>
           </w:pPr>
-          <w:hyperlink w:anchor="_Toc440613210" w:history="1">
+          <w:hyperlink w:anchor="_Toc440639999" w:history="1">
             <w:r>
               <w:rPr>
                 <w:rStyle w:val="Collegamentoipertestuale"/>
@@ -996,7 +998,7 @@
                 <w:noProof/>
                 <w:webHidden/>
               </w:rPr>
-              <w:instrText xml:space="preserve"> PAGEREF _Toc440613210 \h </w:instrText>
+              <w:instrText xml:space="preserve"> PAGEREF _Toc440639999 \h </w:instrText>
             </w:r>
             <w:r>
               <w:rPr>
@@ -1039,7 +1041,7 @@
               <w:lang w:eastAsia="it-IT"/>
             </w:rPr>
           </w:pPr>
-          <w:hyperlink w:anchor="_Toc440613211" w:history="1">
+          <w:hyperlink w:anchor="_Toc440640000" w:history="1">
             <w:r>
               <w:rPr>
                 <w:rStyle w:val="Collegamentoipertestuale"/>
@@ -1066,7 +1068,7 @@
                 <w:noProof/>
                 <w:webHidden/>
               </w:rPr>
-              <w:instrText xml:space="preserve"> PAGEREF _Toc440613211 \h </w:instrText>
+              <w:instrText xml:space="preserve"> PAGEREF _Toc440640000 \h </w:instrText>
             </w:r>
             <w:r>
               <w:rPr>
@@ -1109,7 +1111,7 @@
               <w:lang w:eastAsia="it-IT"/>
             </w:rPr>
           </w:pPr>
-          <w:hyperlink w:anchor="_Toc440613212" w:history="1">
+          <w:hyperlink w:anchor="_Toc440640001" w:history="1">
             <w:r>
               <w:rPr>
                 <w:rStyle w:val="Collegamentoipertestuale"/>
@@ -1136,7 +1138,7 @@
                 <w:noProof/>
                 <w:webHidden/>
               </w:rPr>
-              <w:instrText xml:space="preserve"> PAGEREF _Toc440613212 \h </w:instrText>
+              <w:instrText xml:space="preserve"> PAGEREF _Toc440640001 \h </w:instrText>
             </w:r>
             <w:r>
               <w:rPr>
@@ -1179,7 +1181,7 @@
               <w:lang w:eastAsia="it-IT"/>
             </w:rPr>
           </w:pPr>
-          <w:hyperlink w:anchor="_Toc440613213" w:history="1">
+          <w:hyperlink w:anchor="_Toc440640002" w:history="1">
             <w:r>
               <w:rPr>
                 <w:rStyle w:val="Collegamentoipertestuale"/>
@@ -1206,7 +1208,7 @@
                 <w:noProof/>
                 <w:webHidden/>
               </w:rPr>
-              <w:instrText xml:space="preserve"> PAGEREF _Toc440613213 \h </w:instrText>
+              <w:instrText xml:space="preserve"> PAGEREF _Toc440640002 \h </w:instrText>
             </w:r>
             <w:r>
               <w:rPr>
@@ -1249,7 +1251,7 @@
               <w:lang w:eastAsia="it-IT"/>
             </w:rPr>
           </w:pPr>
-          <w:hyperlink w:anchor="_Toc440613214" w:history="1">
+          <w:hyperlink w:anchor="_Toc440640003" w:history="1">
             <w:r>
               <w:rPr>
                 <w:rStyle w:val="Collegamentoipertestuale"/>
@@ -1276,7 +1278,7 @@
                 <w:noProof/>
                 <w:webHidden/>
               </w:rPr>
-              <w:instrText xml:space="preserve"> PAGEREF _Toc440613214 \h </w:instrText>
+              <w:instrText xml:space="preserve"> PAGEREF _Toc440640003 \h </w:instrText>
             </w:r>
             <w:r>
               <w:rPr>
@@ -1319,7 +1321,7 @@
               <w:lang w:eastAsia="it-IT"/>
             </w:rPr>
           </w:pPr>
-          <w:hyperlink w:anchor="_Toc440613215" w:history="1">
+          <w:hyperlink w:anchor="_Toc440640004" w:history="1">
             <w:r>
               <w:rPr>
                 <w:rStyle w:val="Collegamentoipertestuale"/>
@@ -1346,7 +1348,7 @@
                 <w:noProof/>
                 <w:webHidden/>
               </w:rPr>
-              <w:instrText xml:space="preserve"> PAGEREF _Toc440613215 \h </w:instrText>
+              <w:instrText xml:space="preserve"> PAGEREF _Toc440640004 \h </w:instrText>
             </w:r>
             <w:r>
               <w:rPr>
@@ -1389,7 +1391,7 @@
               <w:lang w:eastAsia="it-IT"/>
             </w:rPr>
           </w:pPr>
-          <w:hyperlink w:anchor="_Toc440613216" w:history="1">
+          <w:hyperlink w:anchor="_Toc440640005" w:history="1">
             <w:r>
               <w:rPr>
                 <w:rStyle w:val="Collegamentoipertestuale"/>
@@ -1416,7 +1418,7 @@
                 <w:noProof/>
                 <w:webHidden/>
               </w:rPr>
-              <w:instrText xml:space="preserve"> PAGEREF _Toc440613216 \h </w:instrText>
+              <w:instrText xml:space="preserve"> PAGEREF _Toc440640005 \h </w:instrText>
             </w:r>
             <w:r>
               <w:rPr>
@@ -1459,7 +1461,7 @@
               <w:lang w:eastAsia="it-IT"/>
             </w:rPr>
           </w:pPr>
-          <w:hyperlink w:anchor="_Toc440613217" w:history="1">
+          <w:hyperlink w:anchor="_Toc440640006" w:history="1">
             <w:r>
               <w:rPr>
                 <w:rStyle w:val="Collegamentoipertestuale"/>
@@ -1486,7 +1488,7 @@
                 <w:noProof/>
                 <w:webHidden/>
               </w:rPr>
-              <w:instrText xml:space="preserve"> PAGEREF _Toc440613217 \h </w:instrText>
+              <w:instrText xml:space="preserve"> PAGEREF _Toc440640006 \h </w:instrText>
             </w:r>
             <w:r>
               <w:rPr>
@@ -1529,7 +1531,7 @@
               <w:lang w:eastAsia="it-IT"/>
             </w:rPr>
           </w:pPr>
-          <w:hyperlink w:anchor="_Toc440613218" w:history="1">
+          <w:hyperlink w:anchor="_Toc440640007" w:history="1">
             <w:r>
               <w:rPr>
                 <w:rStyle w:val="Collegamentoipertestuale"/>
@@ -1556,7 +1558,7 @@
                 <w:noProof/>
                 <w:webHidden/>
               </w:rPr>
-              <w:instrText xml:space="preserve"> PAGEREF _Toc440613218 \h </w:instrText>
+              <w:instrText xml:space="preserve"> PAGEREF _Toc440640007 \h </w:instrText>
             </w:r>
             <w:r>
               <w:rPr>
@@ -1599,7 +1601,7 @@
               <w:lang w:eastAsia="it-IT"/>
             </w:rPr>
           </w:pPr>
-          <w:hyperlink w:anchor="_Toc440613219" w:history="1">
+          <w:hyperlink w:anchor="_Toc440640008" w:history="1">
             <w:r>
               <w:rPr>
                 <w:rStyle w:val="Collegamentoipertestuale"/>
@@ -1626,7 +1628,7 @@
                 <w:noProof/>
                 <w:webHidden/>
               </w:rPr>
-              <w:instrText xml:space="preserve"> PAGEREF _Toc440613219 \h </w:instrText>
+              <w:instrText xml:space="preserve"> PAGEREF _Toc440640008 \h </w:instrText>
             </w:r>
             <w:r>
               <w:rPr>
@@ -1669,7 +1671,7 @@
               <w:lang w:eastAsia="it-IT"/>
             </w:rPr>
           </w:pPr>
-          <w:hyperlink w:anchor="_Toc440613220" w:history="1">
+          <w:hyperlink w:anchor="_Toc440640009" w:history="1">
             <w:r>
               <w:rPr>
                 <w:rStyle w:val="Collegamentoipertestuale"/>
@@ -1696,7 +1698,7 @@
                 <w:noProof/>
                 <w:webHidden/>
               </w:rPr>
-              <w:instrText xml:space="preserve"> PAGEREF _Toc440613220 \h </w:instrText>
+              <w:instrText xml:space="preserve"> PAGEREF _Toc440640009 \h </w:instrText>
             </w:r>
             <w:r>
               <w:rPr>
@@ -1739,7 +1741,7 @@
               <w:lang w:eastAsia="it-IT"/>
             </w:rPr>
           </w:pPr>
-          <w:hyperlink w:anchor="_Toc440613221" w:history="1">
+          <w:hyperlink w:anchor="_Toc440640010" w:history="1">
             <w:r>
               <w:rPr>
                 <w:rStyle w:val="Collegamentoipertestuale"/>
@@ -1766,7 +1768,7 @@
                 <w:noProof/>
                 <w:webHidden/>
               </w:rPr>
-              <w:instrText xml:space="preserve"> PAGEREF _Toc440613221 \h </w:instrText>
+              <w:instrText xml:space="preserve"> PAGEREF _Toc440640010 \h </w:instrText>
             </w:r>
             <w:r>
               <w:rPr>
@@ -1809,7 +1811,7 @@
               <w:lang w:eastAsia="it-IT"/>
             </w:rPr>
           </w:pPr>
-          <w:hyperlink w:anchor="_Toc440613222" w:history="1">
+          <w:hyperlink w:anchor="_Toc440640011" w:history="1">
             <w:r>
               <w:rPr>
                 <w:rStyle w:val="Collegamentoipertestuale"/>
@@ -1836,7 +1838,7 @@
                 <w:noProof/>
                 <w:webHidden/>
               </w:rPr>
-              <w:instrText xml:space="preserve"> PAGEREF _Toc440613222 \h </w:instrText>
+              <w:instrText xml:space="preserve"> PAGEREF _Toc440640011 \h </w:instrText>
             </w:r>
             <w:r>
               <w:rPr>
@@ -1879,13 +1881,13 @@
               <w:lang w:eastAsia="it-IT"/>
             </w:rPr>
           </w:pPr>
-          <w:hyperlink w:anchor="_Toc440613223" w:history="1">
+          <w:hyperlink w:anchor="_Toc440640012" w:history="1">
             <w:r>
               <w:rPr>
                 <w:rStyle w:val="Collegamentoipertestuale"/>
                 <w:noProof/>
               </w:rPr>
-              <w:t>UC3.3-Attivazione funzioni sviluppatore</w:t>
+              <w:t>UC3.3-Attivazione funzionalità sviluppatore</w:t>
             </w:r>
             <w:r>
               <w:rPr>
@@ -1906,7 +1908,7 @@
                 <w:noProof/>
                 <w:webHidden/>
               </w:rPr>
-              <w:instrText xml:space="preserve"> PAGEREF _Toc440613223 \h </w:instrText>
+              <w:instrText xml:space="preserve"> PAGEREF _Toc440640012 \h </w:instrText>
             </w:r>
             <w:r>
               <w:rPr>
@@ -1926,7 +1928,7 @@
                 <w:noProof/>
                 <w:webHidden/>
               </w:rPr>
-              <w:t>11</w:t>
+              <w:t>13</w:t>
             </w:r>
             <w:r>
               <w:rPr>
@@ -1949,7 +1951,7 @@
               <w:lang w:eastAsia="it-IT"/>
             </w:rPr>
           </w:pPr>
-          <w:hyperlink w:anchor="_Toc440613224" w:history="1">
+          <w:hyperlink w:anchor="_Toc440640013" w:history="1">
             <w:r>
               <w:rPr>
                 <w:rStyle w:val="Collegamentoipertestuale"/>
@@ -1976,7 +1978,7 @@
                 <w:noProof/>
                 <w:webHidden/>
               </w:rPr>
-              <w:instrText xml:space="preserve"> PAGEREF _Toc440613224 \h </w:instrText>
+              <w:instrText xml:space="preserve"> PAGEREF _Toc440640013 \h </w:instrText>
             </w:r>
             <w:r>
               <w:rPr>
@@ -1996,7 +1998,7 @@
                 <w:noProof/>
                 <w:webHidden/>
               </w:rPr>
-              <w:t>11</w:t>
+              <w:t>14</w:t>
             </w:r>
             <w:r>
               <w:rPr>
@@ -2019,7 +2021,7 @@
               <w:lang w:eastAsia="it-IT"/>
             </w:rPr>
           </w:pPr>
-          <w:hyperlink w:anchor="_Toc440613225" w:history="1">
+          <w:hyperlink w:anchor="_Toc440640014" w:history="1">
             <w:r>
               <w:rPr>
                 <w:rStyle w:val="Collegamentoipertestuale"/>
@@ -2046,7 +2048,7 @@
                 <w:noProof/>
                 <w:webHidden/>
               </w:rPr>
-              <w:instrText xml:space="preserve"> PAGEREF _Toc440613225 \h </w:instrText>
+              <w:instrText xml:space="preserve"> PAGEREF _Toc440640014 \h </w:instrText>
             </w:r>
             <w:r>
               <w:rPr>
@@ -2066,7 +2068,7 @@
                 <w:noProof/>
                 <w:webHidden/>
               </w:rPr>
-              <w:t>11</w:t>
+              <w:t>14</w:t>
             </w:r>
             <w:r>
               <w:rPr>
@@ -2089,7 +2091,7 @@
               <w:lang w:eastAsia="it-IT"/>
             </w:rPr>
           </w:pPr>
-          <w:hyperlink w:anchor="_Toc440613226" w:history="1">
+          <w:hyperlink w:anchor="_Toc440640015" w:history="1">
             <w:r>
               <w:rPr>
                 <w:rStyle w:val="Collegamentoipertestuale"/>
@@ -2116,7 +2118,7 @@
                 <w:noProof/>
                 <w:webHidden/>
               </w:rPr>
-              <w:instrText xml:space="preserve"> PAGEREF _Toc440613226 \h </w:instrText>
+              <w:instrText xml:space="preserve"> PAGEREF _Toc440640015 \h </w:instrText>
             </w:r>
             <w:r>
               <w:rPr>
@@ -2136,7 +2138,7 @@
                 <w:noProof/>
                 <w:webHidden/>
               </w:rPr>
-              <w:t>11</w:t>
+              <w:t>14</w:t>
             </w:r>
             <w:r>
               <w:rPr>
@@ -2167,21 +2169,21 @@
       <w:pPr>
         <w:pStyle w:val="Titolo1"/>
       </w:pPr>
-      <w:bookmarkStart w:id="0" w:name="_Toc440613197"/>
+      <w:bookmarkStart w:id="1" w:name="_Toc440639986"/>
       <w:r>
         <w:t>Introduzione</w:t>
       </w:r>
-      <w:bookmarkEnd w:id="0"/>
+      <w:bookmarkEnd w:id="1"/>
     </w:p>
     <w:p>
       <w:pPr>
         <w:pStyle w:val="Titolo2"/>
       </w:pPr>
-      <w:bookmarkStart w:id="1" w:name="_Toc440613198"/>
+      <w:bookmarkStart w:id="2" w:name="_Toc440639987"/>
       <w:r>
         <w:t>Scopo del documento</w:t>
       </w:r>
-      <w:bookmarkEnd w:id="1"/>
+      <w:bookmarkEnd w:id="2"/>
     </w:p>
     <w:p>
       <w:pPr>
@@ -2254,11 +2256,11 @@
       <w:pPr>
         <w:pStyle w:val="Titolo2"/>
       </w:pPr>
-      <w:bookmarkStart w:id="2" w:name="_Toc440613199"/>
+      <w:bookmarkStart w:id="3" w:name="_Toc440639988"/>
       <w:r>
         <w:t>Scopo del prodotto</w:t>
       </w:r>
-      <w:bookmarkEnd w:id="2"/>
+      <w:bookmarkEnd w:id="3"/>
     </w:p>
     <w:p>
       <w:pPr>
@@ -2273,103 +2275,71 @@
           <w:sz w:val="24"/>
           <w:szCs w:val="24"/>
         </w:rPr>
-        <w:t xml:space="preserve">Lo scopo del prodotto è implementare un metodo di navigazione indoor che sia funzionale alla tecnologia BLE. Il prodotto comprenderà un prototipo software che permetta la navigazione all’interno di un’area predefinita, basandosi sui concetti di IPS e </w:t>
-      </w:r>
-      <w:proofErr w:type="spellStart"/>
-      <w:r>
-        <w:rPr>
-          <w:sz w:val="24"/>
-          <w:szCs w:val="24"/>
-        </w:rPr>
-        <w:t>smart</w:t>
-      </w:r>
-      <w:proofErr w:type="spellEnd"/>
-      <w:r>
-        <w:rPr>
-          <w:sz w:val="24"/>
-          <w:szCs w:val="24"/>
-        </w:rPr>
-        <w:t xml:space="preserve"> </w:t>
-      </w:r>
-      <w:proofErr w:type="spellStart"/>
-      <w:r>
-        <w:rPr>
-          <w:sz w:val="24"/>
-          <w:szCs w:val="24"/>
-        </w:rPr>
-        <w:t>places</w:t>
-      </w:r>
-      <w:proofErr w:type="spellEnd"/>
-      <w:r>
-        <w:rPr>
-          <w:sz w:val="24"/>
-          <w:szCs w:val="24"/>
-        </w:rPr>
-        <w:t>.</w:t>
+        <w:t>Lo scopo del prodotto è implementare un metodo di navigazione indoor che sia funzionale alla tecnologia BLE. Il prodotto comprenderà un prototipo software che permetta la navigazione all’interno di un’area predefinita, basandosi sui concetti di IPS e smart places.</w:t>
       </w:r>
     </w:p>
     <w:p>
       <w:pPr>
         <w:pStyle w:val="Titolo2"/>
       </w:pPr>
-      <w:bookmarkStart w:id="3" w:name="_Toc440613200"/>
+      <w:bookmarkStart w:id="4" w:name="_Toc440639989"/>
       <w:r>
         <w:t>Glossario</w:t>
       </w:r>
-      <w:bookmarkEnd w:id="3"/>
+      <w:bookmarkEnd w:id="4"/>
     </w:p>
     <w:p>
       <w:pPr>
         <w:pStyle w:val="Titolo2"/>
       </w:pPr>
-      <w:bookmarkStart w:id="4" w:name="_Toc440613201"/>
+      <w:bookmarkStart w:id="5" w:name="_Toc440639990"/>
       <w:r>
         <w:t>Riferimenti utili</w:t>
       </w:r>
-      <w:bookmarkEnd w:id="4"/>
+      <w:bookmarkEnd w:id="5"/>
     </w:p>
     <w:p>
       <w:pPr>
         <w:pStyle w:val="Titolo3"/>
       </w:pPr>
-      <w:bookmarkStart w:id="5" w:name="_Toc440613202"/>
+      <w:bookmarkStart w:id="6" w:name="_Toc440639991"/>
       <w:r>
         <w:t>Riferimenti normativi</w:t>
       </w:r>
-      <w:bookmarkEnd w:id="5"/>
+      <w:bookmarkEnd w:id="6"/>
     </w:p>
     <w:p>
       <w:pPr>
         <w:pStyle w:val="Titolo3"/>
       </w:pPr>
-      <w:bookmarkStart w:id="6" w:name="_Toc440613203"/>
+      <w:bookmarkStart w:id="7" w:name="_Toc440639992"/>
       <w:r>
         <w:t>Riferimenti informativi</w:t>
       </w:r>
-      <w:bookmarkEnd w:id="6"/>
+      <w:bookmarkEnd w:id="7"/>
     </w:p>
     <w:p>
       <w:pPr>
         <w:pStyle w:val="Titolo1"/>
       </w:pPr>
-      <w:bookmarkStart w:id="7" w:name="_Toc440613204"/>
+      <w:bookmarkStart w:id="8" w:name="_Toc440639993"/>
       <w:r>
         <w:t>Descrizione generale</w:t>
       </w:r>
-      <w:bookmarkEnd w:id="7"/>
+      <w:bookmarkEnd w:id="8"/>
     </w:p>
     <w:p>
       <w:pPr>
         <w:pStyle w:val="Titolo2"/>
       </w:pPr>
-      <w:bookmarkStart w:id="8" w:name="_Toc440613205"/>
+      <w:bookmarkStart w:id="9" w:name="_Toc440639994"/>
       <w:r>
         <w:t>Obiettivi</w:t>
       </w:r>
       <w:r>
         <w:t xml:space="preserve"> del prodotto</w:t>
       </w:r>
-      <w:bookmarkEnd w:id="8"/>
+      <w:bookmarkEnd w:id="9"/>
     </w:p>
     <w:p>
       <w:pPr>
@@ -2414,11 +2384,11 @@
       <w:pPr>
         <w:pStyle w:val="Titolo2"/>
       </w:pPr>
-      <w:bookmarkStart w:id="9" w:name="_Toc440613206"/>
+      <w:bookmarkStart w:id="10" w:name="_Toc440639995"/>
       <w:r>
         <w:t>Funzioni del prodotto</w:t>
       </w:r>
-      <w:bookmarkEnd w:id="9"/>
+      <w:bookmarkEnd w:id="10"/>
     </w:p>
     <w:p>
       <w:pPr>
@@ -2477,11 +2447,11 @@
       <w:pPr>
         <w:pStyle w:val="Titolo2"/>
       </w:pPr>
-      <w:bookmarkStart w:id="10" w:name="_Toc440613207"/>
+      <w:bookmarkStart w:id="11" w:name="_Toc440639996"/>
       <w:r>
         <w:t>Caratteristiche degli utenti</w:t>
       </w:r>
-      <w:bookmarkEnd w:id="10"/>
+      <w:bookmarkEnd w:id="11"/>
     </w:p>
     <w:p>
       <w:r>
@@ -2528,12 +2498,12 @@
       <w:pPr>
         <w:pStyle w:val="Titolo2"/>
       </w:pPr>
-      <w:bookmarkStart w:id="11" w:name="_Toc440613208"/>
+      <w:bookmarkStart w:id="12" w:name="_Toc440639997"/>
       <w:r>
         <w:lastRenderedPageBreak/>
         <w:t>Piattaforma di esecuzione</w:t>
       </w:r>
-      <w:bookmarkEnd w:id="11"/>
+      <w:bookmarkEnd w:id="12"/>
     </w:p>
     <w:p>
       <w:pPr>
@@ -2565,11 +2535,11 @@
       <w:pPr>
         <w:pStyle w:val="Titolo2"/>
       </w:pPr>
-      <w:bookmarkStart w:id="12" w:name="_Toc440613209"/>
+      <w:bookmarkStart w:id="13" w:name="_Toc440639998"/>
       <w:r>
         <w:t>Vincoli generali</w:t>
       </w:r>
-      <w:bookmarkEnd w:id="12"/>
+      <w:bookmarkEnd w:id="13"/>
     </w:p>
     <w:p>
       <w:r>
@@ -2603,11 +2573,11 @@
       <w:pPr>
         <w:pStyle w:val="Titolo1"/>
       </w:pPr>
-      <w:bookmarkStart w:id="13" w:name="_Toc440613210"/>
+      <w:bookmarkStart w:id="14" w:name="_Toc440639999"/>
       <w:r>
         <w:t>Casi d’uso</w:t>
       </w:r>
-      <w:bookmarkEnd w:id="13"/>
+      <w:bookmarkEnd w:id="14"/>
     </w:p>
     <w:p>
       <w:pPr>
@@ -2627,29 +2597,7 @@
           <w:szCs w:val="24"/>
           <w:lang w:eastAsia="it-IT"/>
         </w:rPr>
-        <w:t xml:space="preserve">I casi d’uso riportati di seguito hanno sia origine interna che esterna al gruppo, in quanto ricavati attraverso l’analisi del capitolato d’appalto, l’incontro con il proponente e la discussione tra gli Analisti del gruppo </w:t>
-      </w:r>
-      <w:proofErr w:type="spellStart"/>
-      <w:r>
-        <w:rPr>
-          <w:rFonts w:eastAsia="Times New Roman" w:cs="Arial"/>
-          <w:color w:val="000000"/>
-          <w:sz w:val="24"/>
-          <w:szCs w:val="24"/>
-          <w:lang w:eastAsia="it-IT"/>
-        </w:rPr>
-        <w:t>Leaf</w:t>
-      </w:r>
-      <w:proofErr w:type="spellEnd"/>
-      <w:r>
-        <w:rPr>
-          <w:rFonts w:eastAsia="Times New Roman" w:cs="Arial"/>
-          <w:color w:val="000000"/>
-          <w:sz w:val="24"/>
-          <w:szCs w:val="24"/>
-          <w:lang w:eastAsia="it-IT"/>
-        </w:rPr>
-        <w:t>.</w:t>
+        <w:t>I casi d’uso riportati di seguito hanno sia origine interna che esterna al gruppo, in quanto ricavati attraverso l’analisi del capitolato d’appalto, l’incontro con il proponente e la discussione tra gli Analisti del gruppo Leaf.</w:t>
       </w:r>
     </w:p>
     <w:p>
@@ -2725,27 +2673,15 @@
         </w:rPr>
         <w:t>]. [</w:t>
       </w:r>
-      <w:proofErr w:type="gramStart"/>
-      <w:r>
-        <w:rPr>
-          <w:rFonts w:eastAsia="Times New Roman" w:cs="Arial"/>
-          <w:color w:val="000000"/>
-          <w:sz w:val="24"/>
-          <w:szCs w:val="24"/>
-          <w:lang w:eastAsia="it-IT"/>
-        </w:rPr>
-        <w:t>codice</w:t>
-      </w:r>
-      <w:proofErr w:type="gramEnd"/>
-      <w:r>
-        <w:rPr>
-          <w:rFonts w:eastAsia="Times New Roman" w:cs="Arial"/>
-          <w:color w:val="000000"/>
-          <w:sz w:val="24"/>
-          <w:szCs w:val="24"/>
-          <w:lang w:eastAsia="it-IT"/>
-        </w:rPr>
-        <w:t xml:space="preserve"> progressivo di livello]</w:t>
+      <w:r>
+        <w:rPr>
+          <w:rFonts w:eastAsia="Times New Roman" w:cs="Arial"/>
+          <w:color w:val="000000"/>
+          <w:sz w:val="24"/>
+          <w:szCs w:val="24"/>
+          <w:lang w:eastAsia="it-IT"/>
+        </w:rPr>
+        <w:t>codice progressivo di livello]</w:t>
       </w:r>
     </w:p>
     <w:p>
@@ -2782,7 +2718,7 @@
       <w:pPr>
         <w:pStyle w:val="Titolo2"/>
       </w:pPr>
-      <w:bookmarkStart w:id="14" w:name="_Toc440613211"/>
+      <w:bookmarkStart w:id="15" w:name="_Toc440640000"/>
       <w:r>
         <w:rPr>
           <w:noProof/>
@@ -2847,7 +2783,7 @@
       <w:r>
         <w:t>UCN-Utilizzo generale del prototipo</w:t>
       </w:r>
-      <w:bookmarkEnd w:id="14"/>
+      <w:bookmarkEnd w:id="15"/>
     </w:p>
     <w:p>
       <w:pPr>
@@ -3305,7 +3241,7 @@
       <w:pPr>
         <w:pStyle w:val="Titolo2"/>
       </w:pPr>
-      <w:bookmarkStart w:id="15" w:name="_Toc440613212"/>
+      <w:bookmarkStart w:id="16" w:name="_Toc440640001"/>
       <w:r>
         <w:rPr>
           <w:noProof/>
@@ -3367,7 +3303,7 @@
       <w:r>
         <w:t>UC1-Navigazione</w:t>
       </w:r>
-      <w:bookmarkEnd w:id="15"/>
+      <w:bookmarkEnd w:id="16"/>
     </w:p>
     <w:p>
       <w:pPr>
@@ -3786,7 +3722,7 @@
       <w:pPr>
         <w:pStyle w:val="Titolo3"/>
       </w:pPr>
-      <w:bookmarkStart w:id="16" w:name="_Toc440613213"/>
+      <w:bookmarkStart w:id="17" w:name="_Toc440640002"/>
       <w:r>
         <w:rPr>
           <w:noProof/>
@@ -3851,7 +3787,7 @@
       <w:r>
         <w:t xml:space="preserve"> destinazione</w:t>
       </w:r>
-      <w:bookmarkEnd w:id="16"/>
+      <w:bookmarkEnd w:id="17"/>
     </w:p>
     <w:p/>
     <w:p>
@@ -5211,14 +5147,14 @@
       <w:pPr>
         <w:pStyle w:val="Titolo3"/>
       </w:pPr>
-      <w:bookmarkStart w:id="17" w:name="_Toc440613214"/>
+      <w:bookmarkStart w:id="18" w:name="_Toc440640003"/>
       <w:r>
         <w:t>UC1.2</w:t>
       </w:r>
       <w:r>
         <w:t>-Avvio navigazione</w:t>
       </w:r>
-      <w:bookmarkEnd w:id="17"/>
+      <w:bookmarkEnd w:id="18"/>
     </w:p>
     <w:p>
       <w:pPr>
@@ -5475,14 +5411,14 @@
       <w:pPr>
         <w:pStyle w:val="Titolo3"/>
       </w:pPr>
-      <w:bookmarkStart w:id="18" w:name="_Toc440613215"/>
+      <w:bookmarkStart w:id="19" w:name="_Toc440640004"/>
       <w:r>
         <w:t>UC1.3</w:t>
       </w:r>
       <w:r>
         <w:t>-Interruzione navigazione</w:t>
       </w:r>
-      <w:bookmarkEnd w:id="18"/>
+      <w:bookmarkEnd w:id="19"/>
     </w:p>
     <w:p>
       <w:pPr>
@@ -5700,7 +5636,7 @@
       <w:pPr>
         <w:pStyle w:val="Titolo3"/>
       </w:pPr>
-      <w:bookmarkStart w:id="19" w:name="_Toc440613216"/>
+      <w:bookmarkStart w:id="20" w:name="_Toc440640005"/>
       <w:r>
         <w:rPr>
           <w:noProof/>
@@ -5771,7 +5707,7 @@
       <w:r>
         <w:t>dicazioni</w:t>
       </w:r>
-      <w:bookmarkEnd w:id="19"/>
+      <w:bookmarkEnd w:id="20"/>
     </w:p>
     <w:p/>
     <w:p>
@@ -6834,7 +6770,7 @@
       <w:pPr>
         <w:pStyle w:val="Titolo2"/>
       </w:pPr>
-      <w:bookmarkStart w:id="20" w:name="_Toc440613217"/>
+      <w:bookmarkStart w:id="21" w:name="_Toc440640006"/>
       <w:r>
         <w:rPr>
           <w:noProof/>
@@ -6893,7 +6829,7 @@
       <w:r>
         <w:t>UC2-Accesso alle informazioni</w:t>
       </w:r>
-      <w:bookmarkEnd w:id="20"/>
+      <w:bookmarkEnd w:id="21"/>
     </w:p>
     <w:p/>
     <w:p>
@@ -7347,11 +7283,11 @@
       <w:pPr>
         <w:pStyle w:val="Titolo3"/>
       </w:pPr>
-      <w:bookmarkStart w:id="21" w:name="_Toc440613218"/>
+      <w:bookmarkStart w:id="22" w:name="_Toc440640007"/>
       <w:r>
         <w:t>UC2.1-Accesso alle informazioni dell’edificio</w:t>
       </w:r>
-      <w:bookmarkEnd w:id="21"/>
+      <w:bookmarkEnd w:id="22"/>
     </w:p>
     <w:p>
       <w:pPr>
@@ -7548,14 +7484,14 @@
       <w:pPr>
         <w:pStyle w:val="Titolo3"/>
       </w:pPr>
-      <w:bookmarkStart w:id="22" w:name="_Toc440613219"/>
+      <w:bookmarkStart w:id="23" w:name="_Toc440640008"/>
       <w:r>
         <w:t>UC2.2</w:t>
       </w:r>
       <w:r>
         <w:t>-Esplorazione</w:t>
       </w:r>
-      <w:bookmarkEnd w:id="22"/>
+      <w:bookmarkEnd w:id="23"/>
     </w:p>
     <w:p>
       <w:pPr>
@@ -7752,7 +7688,7 @@
       <w:pPr>
         <w:pStyle w:val="Titolo2"/>
       </w:pPr>
-      <w:bookmarkStart w:id="23" w:name="_Toc440613220"/>
+      <w:bookmarkStart w:id="24" w:name="_Toc440640009"/>
       <w:r>
         <w:rPr>
           <w:noProof/>
@@ -7818,7 +7754,7 @@
       <w:r>
         <w:t>UC3-Gestione dell’applicazione</w:t>
       </w:r>
-      <w:bookmarkEnd w:id="23"/>
+      <w:bookmarkEnd w:id="24"/>
     </w:p>
     <w:p/>
     <w:p>
@@ -8360,7 +8296,7 @@
       <w:pPr>
         <w:pStyle w:val="Titolo3"/>
       </w:pPr>
-      <w:bookmarkStart w:id="24" w:name="_Toc440613221"/>
+      <w:bookmarkStart w:id="25" w:name="_Toc440640010"/>
       <w:r>
         <w:rPr>
           <w:noProof/>
@@ -8420,7 +8356,7 @@
       <w:r>
         <w:t>UC3.1-Gestione mappe</w:t>
       </w:r>
-      <w:bookmarkEnd w:id="24"/>
+      <w:bookmarkEnd w:id="25"/>
     </w:p>
     <w:p/>
     <w:p>
@@ -9721,7 +9657,7 @@
       <w:pPr>
         <w:pStyle w:val="Titolo3"/>
       </w:pPr>
-      <w:bookmarkStart w:id="25" w:name="_Toc440613222"/>
+      <w:bookmarkStart w:id="26" w:name="_Toc440640011"/>
       <w:r>
         <w:rPr>
           <w:noProof/>
@@ -9792,7 +9728,7 @@
       <w:r>
         <w:t>preferenze navigazione</w:t>
       </w:r>
-      <w:bookmarkEnd w:id="25"/>
+      <w:bookmarkEnd w:id="26"/>
     </w:p>
     <w:p>
       <w:pPr>
@@ -11727,7 +11663,7 @@
       <w:pPr>
         <w:pStyle w:val="Titolo3"/>
       </w:pPr>
-      <w:bookmarkStart w:id="26" w:name="_Toc440613223"/>
+      <w:bookmarkStart w:id="27" w:name="_Toc440640012"/>
       <w:r>
         <w:rPr>
           <w:noProof/>
@@ -11792,7 +11728,7 @@
       <w:r>
         <w:t xml:space="preserve"> sviluppatore</w:t>
       </w:r>
-      <w:bookmarkEnd w:id="26"/>
+      <w:bookmarkEnd w:id="27"/>
     </w:p>
     <w:p>
       <w:pPr>
@@ -11942,17 +11878,7 @@
           <w:szCs w:val="24"/>
           <w:lang w:eastAsia="it-IT"/>
         </w:rPr>
-        <w:t>l’utente si tr</w:t>
-      </w:r>
-      <w:r>
-        <w:rPr>
-          <w:rFonts w:eastAsia="Times New Roman" w:cs="Arial"/>
-          <w:color w:val="000000"/>
-          <w:sz w:val="24"/>
-          <w:szCs w:val="24"/>
-          <w:lang w:eastAsia="it-IT"/>
-        </w:rPr>
-        <w:t>ova nella sezione dedicata all’attivazione delle funzionalità sviluppatore e l’utente non è già sviluppatore.</w:t>
+        <w:t>l’utente si trova nella sezione dedicata all’attivazione delle funzionalità sviluppatore e l’utente non è già sviluppatore.</w:t>
       </w:r>
     </w:p>
     <w:p>
@@ -12201,51 +12127,7 @@
           <w:szCs w:val="24"/>
           <w:lang w:eastAsia="it-IT"/>
         </w:rPr>
-        <w:t xml:space="preserve">l’utente deve poter inserire un codice fornito dal gruppo </w:t>
-      </w:r>
-      <w:proofErr w:type="spellStart"/>
-      <w:r>
-        <w:rPr>
-          <w:rFonts w:eastAsia="Times New Roman" w:cs="Arial"/>
-          <w:color w:val="000000"/>
-          <w:sz w:val="24"/>
-          <w:szCs w:val="24"/>
-          <w:lang w:eastAsia="it-IT"/>
-        </w:rPr>
-        <w:t>Leaf</w:t>
-      </w:r>
-      <w:proofErr w:type="spellEnd"/>
-      <w:r>
-        <w:rPr>
-          <w:rFonts w:eastAsia="Times New Roman" w:cs="Arial"/>
-          <w:color w:val="000000"/>
-          <w:sz w:val="24"/>
-          <w:szCs w:val="24"/>
-          <w:lang w:eastAsia="it-IT"/>
-        </w:rPr>
-        <w:t xml:space="preserve"> per accedere alle funzionalità avanzate offerte dal prototipo. Questo codice è fornito dal gruppo </w:t>
-      </w:r>
-      <w:proofErr w:type="spellStart"/>
-      <w:r>
-        <w:rPr>
-          <w:rFonts w:eastAsia="Times New Roman" w:cs="Arial"/>
-          <w:color w:val="000000"/>
-          <w:sz w:val="24"/>
-          <w:szCs w:val="24"/>
-          <w:lang w:eastAsia="it-IT"/>
-        </w:rPr>
-        <w:t>Leaf</w:t>
-      </w:r>
-      <w:proofErr w:type="spellEnd"/>
-      <w:r>
-        <w:rPr>
-          <w:rFonts w:eastAsia="Times New Roman" w:cs="Arial"/>
-          <w:color w:val="000000"/>
-          <w:sz w:val="24"/>
-          <w:szCs w:val="24"/>
-          <w:lang w:eastAsia="it-IT"/>
-        </w:rPr>
-        <w:t xml:space="preserve"> solamente agli utenti autorizzati ad eseguire test per il miglioramento del prototipo.</w:t>
+        <w:t>l’utente deve poter inserire un codice fornito dal gruppo Leaf per accedere alle funzionalità avanzate offerte dal prototipo. Questo codice è fornito dal gruppo Leaf solamente agli utenti autorizzati ad eseguire test per il miglioramento del prototipo.</w:t>
       </w:r>
     </w:p>
     <w:p>
@@ -12284,17 +12166,7 @@
           <w:szCs w:val="24"/>
           <w:lang w:eastAsia="it-IT"/>
         </w:rPr>
-        <w:t xml:space="preserve">il sistema mette a disposizione un’interfaccia che permetta all’utente di </w:t>
-      </w:r>
-      <w:r>
-        <w:rPr>
-          <w:rFonts w:eastAsia="Times New Roman" w:cs="Arial"/>
-          <w:color w:val="000000"/>
-          <w:sz w:val="24"/>
-          <w:szCs w:val="24"/>
-          <w:lang w:eastAsia="it-IT"/>
-        </w:rPr>
-        <w:t>inserire il codice sviluppatore.</w:t>
+        <w:t>il sistema mette a disposizione un’interfaccia che permetta all’utente di inserire il codice sviluppatore.</w:t>
       </w:r>
     </w:p>
     <w:p>
@@ -12459,27 +12331,7 @@
           <w:szCs w:val="24"/>
           <w:lang w:eastAsia="it-IT"/>
         </w:rPr>
-        <w:t xml:space="preserve">l’utente deve poter </w:t>
-      </w:r>
-      <w:r>
-        <w:rPr>
-          <w:rFonts w:eastAsia="Times New Roman" w:cs="Arial"/>
-          <w:color w:val="000000"/>
-          <w:sz w:val="24"/>
-          <w:szCs w:val="24"/>
-          <w:lang w:eastAsia="it-IT"/>
-        </w:rPr>
-        <w:t>confermare il codice sviluppatore inserito</w:t>
-      </w:r>
-      <w:r>
-        <w:rPr>
-          <w:rFonts w:eastAsia="Times New Roman" w:cs="Arial"/>
-          <w:color w:val="000000"/>
-          <w:sz w:val="24"/>
-          <w:szCs w:val="24"/>
-          <w:lang w:eastAsia="it-IT"/>
-        </w:rPr>
-        <w:t xml:space="preserve">. </w:t>
+        <w:t xml:space="preserve">l’utente deve poter confermare il codice sviluppatore inserito. </w:t>
       </w:r>
     </w:p>
     <w:p>
@@ -12518,47 +12370,7 @@
           <w:szCs w:val="24"/>
           <w:lang w:eastAsia="it-IT"/>
         </w:rPr>
-        <w:t xml:space="preserve">il sistema mette a disposizione un’interfaccia che permetta all’utente di </w:t>
-      </w:r>
-      <w:r>
-        <w:rPr>
-          <w:rFonts w:eastAsia="Times New Roman" w:cs="Arial"/>
-          <w:color w:val="000000"/>
-          <w:sz w:val="24"/>
-          <w:szCs w:val="24"/>
-          <w:lang w:eastAsia="it-IT"/>
-        </w:rPr>
-        <w:t>confermare</w:t>
-      </w:r>
-      <w:r>
-        <w:rPr>
-          <w:rFonts w:eastAsia="Times New Roman" w:cs="Arial"/>
-          <w:color w:val="000000"/>
-          <w:sz w:val="24"/>
-          <w:szCs w:val="24"/>
-          <w:lang w:eastAsia="it-IT"/>
-        </w:rPr>
-        <w:t xml:space="preserve"> il codice sviluppatore</w:t>
-      </w:r>
-      <w:r>
-        <w:rPr>
-          <w:rFonts w:eastAsia="Times New Roman" w:cs="Arial"/>
-          <w:color w:val="000000"/>
-          <w:sz w:val="24"/>
-          <w:szCs w:val="24"/>
-          <w:lang w:eastAsia="it-IT"/>
-        </w:rPr>
-        <w:t xml:space="preserve"> inserito</w:t>
-      </w:r>
-      <w:r>
-        <w:rPr>
-          <w:rFonts w:eastAsia="Times New Roman" w:cs="Arial"/>
-          <w:color w:val="000000"/>
-          <w:sz w:val="24"/>
-          <w:szCs w:val="24"/>
-          <w:lang w:eastAsia="it-IT"/>
-        </w:rPr>
-        <w:t>.</w:t>
+        <w:t>il sistema mette a disposizione un’interfaccia che permetta all’utente di confermare il codice sviluppatore inserito.</w:t>
       </w:r>
     </w:p>
     <w:p>
@@ -12598,7 +12410,81 @@
           <w:szCs w:val="24"/>
           <w:lang w:eastAsia="it-IT"/>
         </w:rPr>
-        <w:t>il sistema permette l’accesso alle funzionalità sviluppatore</w:t>
+        <w:t>il sistema permette l’accesso alle funzionalità sviluppatore.</w:t>
+      </w:r>
+    </w:p>
+    <w:p/>
+    <w:p>
+      <w:pPr>
+        <w:pStyle w:val="Titolo2"/>
+      </w:pPr>
+      <w:bookmarkStart w:id="28" w:name="_Toc440640013"/>
+      <w:r>
+        <w:t>UC4-Accesso alla guida</w:t>
+      </w:r>
+      <w:bookmarkEnd w:id="28"/>
+    </w:p>
+    <w:p>
+      <w:pPr>
+        <w:numPr>
+          <w:ilvl w:val="0"/>
+          <w:numId w:val="2"/>
+        </w:numPr>
+        <w:spacing w:after="0" w:line="240" w:lineRule="auto"/>
+        <w:textAlignment w:val="baseline"/>
+        <w:rPr>
+          <w:rFonts w:eastAsia="Times New Roman" w:cs="Arial"/>
+          <w:b/>
+          <w:bCs/>
+          <w:color w:val="000000"/>
+          <w:sz w:val="24"/>
+          <w:szCs w:val="24"/>
+          <w:lang w:eastAsia="it-IT"/>
+        </w:rPr>
+      </w:pPr>
+      <w:r>
+        <w:rPr>
+          <w:rFonts w:eastAsia="Times New Roman" w:cs="Arial"/>
+          <w:b/>
+          <w:bCs/>
+          <w:color w:val="000000"/>
+          <w:sz w:val="24"/>
+          <w:szCs w:val="24"/>
+          <w:lang w:eastAsia="it-IT"/>
+        </w:rPr>
+        <w:t>Attori</w:t>
+      </w:r>
+      <w:r>
+        <w:rPr>
+          <w:rFonts w:eastAsia="Times New Roman" w:cs="Arial"/>
+          <w:b/>
+          <w:bCs/>
+          <w:color w:val="000000"/>
+          <w:sz w:val="24"/>
+          <w:szCs w:val="24"/>
+          <w:lang w:eastAsia="it-IT"/>
+        </w:rPr>
+        <w:t xml:space="preserve">: </w:t>
+      </w:r>
+      <w:r>
+        <w:rPr>
+          <w:rFonts w:eastAsia="Times New Roman" w:cs="Arial"/>
+          <w:color w:val="000000"/>
+          <w:sz w:val="24"/>
+          <w:szCs w:val="24"/>
+          <w:lang w:eastAsia="it-IT"/>
+        </w:rPr>
+        <w:t>u</w:t>
+      </w:r>
+      <w:r>
+        <w:rPr>
+          <w:rFonts w:eastAsia="Times New Roman" w:cs="Arial"/>
+          <w:color w:val="000000"/>
+          <w:sz w:val="24"/>
+          <w:szCs w:val="24"/>
+          <w:lang w:eastAsia="it-IT"/>
+        </w:rPr>
+        <w:t>tente</w:t>
       </w:r>
       <w:r>
         <w:rPr>
@@ -12611,17 +12497,6 @@
         <w:t>.</w:t>
       </w:r>
     </w:p>
-    <w:p/>
-    <w:p>
-      <w:pPr>
-        <w:pStyle w:val="Titolo2"/>
-      </w:pPr>
-      <w:bookmarkStart w:id="27" w:name="_Toc440613224"/>
-      <w:r>
-        <w:t>UC4-Accesso alla guida</w:t>
-      </w:r>
-      <w:bookmarkEnd w:id="27"/>
-    </w:p>
     <w:p>
       <w:pPr>
         <w:numPr>
@@ -12632,67 +12507,33 @@
         <w:textAlignment w:val="baseline"/>
         <w:rPr>
           <w:rFonts w:eastAsia="Times New Roman" w:cs="Arial"/>
-          <w:b/>
-          <w:bCs/>
-          <w:color w:val="000000"/>
-          <w:sz w:val="24"/>
-          <w:szCs w:val="24"/>
-          <w:lang w:eastAsia="it-IT"/>
-        </w:rPr>
-      </w:pPr>
-      <w:r>
-        <w:rPr>
-          <w:rFonts w:eastAsia="Times New Roman" w:cs="Arial"/>
-          <w:b/>
-          <w:bCs/>
-          <w:color w:val="000000"/>
-          <w:sz w:val="24"/>
-          <w:szCs w:val="24"/>
-          <w:lang w:eastAsia="it-IT"/>
-        </w:rPr>
-        <w:t>Attori</w:t>
-      </w:r>
-      <w:r>
-        <w:rPr>
-          <w:rFonts w:eastAsia="Times New Roman" w:cs="Arial"/>
-          <w:b/>
-          <w:bCs/>
-          <w:color w:val="000000"/>
-          <w:sz w:val="24"/>
-          <w:szCs w:val="24"/>
-          <w:lang w:eastAsia="it-IT"/>
-        </w:rPr>
-        <w:t xml:space="preserve">: </w:t>
-      </w:r>
-      <w:r>
-        <w:rPr>
-          <w:rFonts w:eastAsia="Times New Roman" w:cs="Arial"/>
-          <w:color w:val="000000"/>
-          <w:sz w:val="24"/>
-          <w:szCs w:val="24"/>
-          <w:lang w:eastAsia="it-IT"/>
-        </w:rPr>
-        <w:t>u</w:t>
-      </w:r>
-      <w:r>
-        <w:rPr>
-          <w:rFonts w:eastAsia="Times New Roman" w:cs="Arial"/>
-          <w:color w:val="000000"/>
-          <w:sz w:val="24"/>
-          <w:szCs w:val="24"/>
-          <w:lang w:eastAsia="it-IT"/>
-        </w:rPr>
-        <w:t>tente</w:t>
-      </w:r>
-      <w:r>
-        <w:rPr>
-          <w:rFonts w:eastAsia="Times New Roman" w:cs="Arial"/>
-          <w:color w:val="000000"/>
-          <w:sz w:val="24"/>
-          <w:szCs w:val="24"/>
-          <w:lang w:eastAsia="it-IT"/>
-        </w:rPr>
-        <w:t>.</w:t>
+          <w:color w:val="000000"/>
+          <w:sz w:val="24"/>
+          <w:szCs w:val="24"/>
+          <w:lang w:eastAsia="it-IT"/>
+        </w:rPr>
+      </w:pPr>
+      <w:r>
+        <w:rPr>
+          <w:rFonts w:eastAsia="Times New Roman" w:cs="Arial"/>
+          <w:b/>
+          <w:bCs/>
+          <w:color w:val="000000"/>
+          <w:sz w:val="24"/>
+          <w:szCs w:val="24"/>
+          <w:lang w:eastAsia="it-IT"/>
+        </w:rPr>
+        <w:t xml:space="preserve">Descrizione: </w:t>
+      </w:r>
+      <w:r>
+        <w:rPr>
+          <w:rFonts w:eastAsia="Times New Roman" w:cs="Arial"/>
+          <w:color w:val="000000"/>
+          <w:sz w:val="24"/>
+          <w:szCs w:val="24"/>
+          <w:lang w:eastAsia="it-IT"/>
+        </w:rPr>
+        <w:t xml:space="preserve">l’utente deve poter accedere ad una guida che illustri l’utilizzo del prototipo. </w:t>
       </w:r>
     </w:p>
     <w:p>
@@ -12721,65 +12562,6 @@
           <w:szCs w:val="24"/>
           <w:lang w:eastAsia="it-IT"/>
         </w:rPr>
-        <w:t xml:space="preserve">Descrizione: </w:t>
-      </w:r>
-      <w:r>
-        <w:rPr>
-          <w:rFonts w:eastAsia="Times New Roman" w:cs="Arial"/>
-          <w:color w:val="000000"/>
-          <w:sz w:val="24"/>
-          <w:szCs w:val="24"/>
-          <w:lang w:eastAsia="it-IT"/>
-        </w:rPr>
-        <w:t xml:space="preserve">l’utente deve poter </w:t>
-      </w:r>
-      <w:r>
-        <w:rPr>
-          <w:rFonts w:eastAsia="Times New Roman" w:cs="Arial"/>
-          <w:color w:val="000000"/>
-          <w:sz w:val="24"/>
-          <w:szCs w:val="24"/>
-          <w:lang w:eastAsia="it-IT"/>
-        </w:rPr>
-        <w:t>accedere ad una guida che illustri l’utilizzo del prototipo.</w:t>
-      </w:r>
-      <w:r>
-        <w:rPr>
-          <w:rFonts w:eastAsia="Times New Roman" w:cs="Arial"/>
-          <w:color w:val="000000"/>
-          <w:sz w:val="24"/>
-          <w:szCs w:val="24"/>
-          <w:lang w:eastAsia="it-IT"/>
-        </w:rPr>
-        <w:t xml:space="preserve"> </w:t>
-      </w:r>
-    </w:p>
-    <w:p>
-      <w:pPr>
-        <w:numPr>
-          <w:ilvl w:val="0"/>
-          <w:numId w:val="2"/>
-        </w:numPr>
-        <w:spacing w:after="0" w:line="240" w:lineRule="auto"/>
-        <w:textAlignment w:val="baseline"/>
-        <w:rPr>
-          <w:rFonts w:eastAsia="Times New Roman" w:cs="Arial"/>
-          <w:color w:val="000000"/>
-          <w:sz w:val="24"/>
-          <w:szCs w:val="24"/>
-          <w:lang w:eastAsia="it-IT"/>
-        </w:rPr>
-      </w:pPr>
-      <w:r>
-        <w:rPr>
-          <w:rFonts w:eastAsia="Times New Roman" w:cs="Arial"/>
-          <w:b/>
-          <w:bCs/>
-          <w:color w:val="000000"/>
-          <w:sz w:val="24"/>
-          <w:szCs w:val="24"/>
-          <w:lang w:eastAsia="it-IT"/>
-        </w:rPr>
         <w:t xml:space="preserve">Precondizione: </w:t>
       </w:r>
       <w:r>
@@ -12790,17 +12572,7 @@
           <w:szCs w:val="24"/>
           <w:lang w:eastAsia="it-IT"/>
         </w:rPr>
-        <w:t>il sistema mette a disposizione un</w:t>
-      </w:r>
-      <w:r>
-        <w:rPr>
-          <w:rFonts w:eastAsia="Times New Roman" w:cs="Arial"/>
-          <w:color w:val="000000"/>
-          <w:sz w:val="24"/>
-          <w:szCs w:val="24"/>
-          <w:lang w:eastAsia="it-IT"/>
-        </w:rPr>
-        <w:t>a sezione che ospita la guida.</w:t>
+        <w:t>il sistema mette a disposizione una sezione che ospita la guida.</w:t>
       </w:r>
     </w:p>
     <w:p>
@@ -12853,15 +12625,12 @@
         <w:t>.</w:t>
       </w:r>
     </w:p>
-    <w:p>
-      <w:bookmarkStart w:id="28" w:name="_GoBack"/>
-      <w:bookmarkEnd w:id="28"/>
-    </w:p>
+    <w:p/>
     <w:p>
       <w:pPr>
         <w:pStyle w:val="Titolo2"/>
       </w:pPr>
-      <w:bookmarkStart w:id="29" w:name="_Toc440613225"/>
+      <w:bookmarkStart w:id="29" w:name="_Toc440640014"/>
       <w:r>
         <w:t>UC5-Accesso alle funzioni sviluppatore</w:t>
       </w:r>
@@ -12877,7 +12646,7 @@
       <w:pPr>
         <w:pStyle w:val="Titolo1"/>
       </w:pPr>
-      <w:bookmarkStart w:id="30" w:name="_Toc440613226"/>
+      <w:bookmarkStart w:id="30" w:name="_Toc440640015"/>
       <w:r>
         <w:t>Requisiti</w:t>
       </w:r>
@@ -14385,6 +14154,7 @@
   <w:style w:type="character" w:default="1" w:styleId="Carpredefinitoparagrafo">
     <w:name w:val="Default Paragraph Font"/>
     <w:uiPriority w:val="1"/>
+    <w:semiHidden/>
     <w:unhideWhenUsed/>
   </w:style>
   <w:style w:type="table" w:default="1" w:styleId="Tabellanormale">
@@ -14880,7 +14650,7 @@
 </file>
 
 <file path=customXml/itemProps1.xml><?xml version="1.0" encoding="utf-8"?>
-<ds:datastoreItem xmlns:ds="http://schemas.openxmlformats.org/officeDocument/2006/customXml" ds:itemID="{799AABFA-A7F0-467E-94D1-AE724BF450C9}">
+<ds:datastoreItem xmlns:ds="http://schemas.openxmlformats.org/officeDocument/2006/customXml" ds:itemID="{BA20FE83-2D12-415C-A3E3-57CB958A8CD9}">
   <ds:schemaRefs>
     <ds:schemaRef ds:uri="http://schemas.openxmlformats.org/officeDocument/2006/bibliography"/>
   </ds:schemaRefs>

</xml_diff>

<commit_message>
fine uc con verifica effettuata e correzioni
</commit_message>
<xml_diff>
--- a/Documents/RR/ExternalDocuments/AnalisiDeiRequisiti/AnalisiDeiRequisiti.docx
+++ b/Documents/RR/ExternalDocuments/AnalisiDeiRequisiti/AnalisiDeiRequisiti.docx
@@ -3683,7 +3683,7 @@
           <w:szCs w:val="24"/>
           <w:lang w:eastAsia="it-IT"/>
         </w:rPr>
-        <w:t>l’utente ha inserito una destinazione prevista.</w:t>
+        <w:t>l’utente ha selezionato una destinazione prevista.</w:t>
       </w:r>
     </w:p>
     <w:p>
@@ -4298,12 +4298,24 @@
       <w:r>
         <w:rPr>
           <w:rFonts w:eastAsia="Times New Roman" w:cs="Arial"/>
-          <w:color w:val="000000"/>
-          <w:sz w:val="24"/>
-          <w:szCs w:val="24"/>
-          <w:lang w:eastAsia="it-IT"/>
-        </w:rPr>
-        <w:t>viene notificato all’utente che la destinazione indicata è sconosciuta al sistema.</w:t>
+          <w:b w:val="false"/>
+          <w:bCs w:val="false"/>
+          <w:color w:val="000000"/>
+          <w:sz w:val="24"/>
+          <w:szCs w:val="24"/>
+          <w:lang w:eastAsia="it-IT"/>
+        </w:rPr>
+        <w:t>all'utente è stata notificata l'impossibilità di raggiungere la destinazione</w:t>
+      </w:r>
+      <w:r>
+        <w:rPr>
+          <w:rFonts w:eastAsia="Times New Roman" w:cs="Arial"/>
+          <w:color w:val="000000"/>
+          <w:sz w:val="24"/>
+          <w:szCs w:val="24"/>
+          <w:lang w:eastAsia="it-IT"/>
+        </w:rPr>
+        <w:t>.</w:t>
       </w:r>
     </w:p>
     <w:p>
@@ -4539,7 +4551,7 @@
           <w:szCs w:val="24"/>
           <w:lang w:eastAsia="it-IT"/>
         </w:rPr>
-        <w:t>il sistema fornisce le indicazioni basilari</w:t>
+        <w:t>il sistema ha fornito le indicazioni basilari</w:t>
       </w:r>
       <w:r>
         <w:rPr>
@@ -4732,7 +4744,7 @@
           <w:szCs w:val="24"/>
           <w:lang w:eastAsia="it-IT"/>
         </w:rPr>
-        <w:t>la navigazione viene interrotta e l’utente è riportato alla schermata principale dell’applicazione.</w:t>
+        <w:t>la navigazione è stata interrotta e l’utente è stato riportato alla schermata principale dell’applicazione.</w:t>
       </w:r>
     </w:p>
     <w:p>
@@ -5096,7 +5108,7 @@
           <w:szCs w:val="24"/>
           <w:lang w:eastAsia="it-IT"/>
         </w:rPr>
-        <w:t xml:space="preserve">il sistema presenta all’utente informazioni dettagliate in supporto alla navigazione corrente. </w:t>
+        <w:t xml:space="preserve">il sistema ha presentato all’utente informazioni dettagliate in supporto alla navigazione corrente. </w:t>
       </w:r>
     </w:p>
     <w:p>
@@ -5235,7 +5247,27 @@
           <w:szCs w:val="24"/>
           <w:lang w:eastAsia="it-IT"/>
         </w:rPr>
-        <w:t>le foto relative alla prossima area devono essere disponibili.</w:t>
+        <w:t xml:space="preserve">le foto relative alla prossima area </w:t>
+      </w:r>
+      <w:r>
+        <w:rPr>
+          <w:rFonts w:eastAsia="Times New Roman" w:cs="Arial"/>
+          <w:color w:val="000000"/>
+          <w:sz w:val="24"/>
+          <w:szCs w:val="24"/>
+          <w:lang w:eastAsia="it-IT"/>
+        </w:rPr>
+        <w:t>esistono e devono poter essere recuperate dall'applicazione</w:t>
+      </w:r>
+      <w:r>
+        <w:rPr>
+          <w:rFonts w:eastAsia="Times New Roman" w:cs="Arial"/>
+          <w:color w:val="000000"/>
+          <w:sz w:val="24"/>
+          <w:szCs w:val="24"/>
+          <w:lang w:eastAsia="it-IT"/>
+        </w:rPr>
+        <w:t>.</w:t>
       </w:r>
     </w:p>
     <w:p>
@@ -5275,7 +5307,7 @@
           <w:szCs w:val="24"/>
           <w:lang w:eastAsia="it-IT"/>
         </w:rPr>
-        <w:t xml:space="preserve">il sistema presenta all’utente delle foto relative alla prossima area. </w:t>
+        <w:t xml:space="preserve">il sistema ha presentato all’utente delle foto relative alla prossima area. </w:t>
       </w:r>
     </w:p>
     <w:p>
@@ -5414,7 +5446,27 @@
           <w:szCs w:val="24"/>
           <w:lang w:eastAsia="it-IT"/>
         </w:rPr>
-        <w:t>le indicazioni dettagliate relative alla prossima area devono essere disponibili.</w:t>
+        <w:t xml:space="preserve">le indicazioni dettagliate relative alla prossima area </w:t>
+      </w:r>
+      <w:r>
+        <w:rPr>
+          <w:rFonts w:eastAsia="Times New Roman" w:cs="Arial"/>
+          <w:color w:val="000000"/>
+          <w:sz w:val="24"/>
+          <w:szCs w:val="24"/>
+          <w:lang w:eastAsia="it-IT"/>
+        </w:rPr>
+        <w:t>esistono e devono poter essere recuperate dall'applicazione</w:t>
+      </w:r>
+      <w:r>
+        <w:rPr>
+          <w:rFonts w:eastAsia="Times New Roman" w:cs="Arial"/>
+          <w:color w:val="000000"/>
+          <w:sz w:val="24"/>
+          <w:szCs w:val="24"/>
+          <w:lang w:eastAsia="it-IT"/>
+        </w:rPr>
+        <w:t>.</w:t>
       </w:r>
     </w:p>
     <w:p>
@@ -5454,7 +5506,7 @@
           <w:szCs w:val="24"/>
           <w:lang w:eastAsia="it-IT"/>
         </w:rPr>
-        <w:t>il sistema presenta all’utente indicazioni testuali dettagliate per raggiungere la prossima area.</w:t>
+        <w:t>il sistema ha presentato all’utente indicazioni testuali dettagliate per raggiungere la prossima area.</w:t>
       </w:r>
     </w:p>
     <w:p>
@@ -5596,7 +5648,47 @@
           <w:szCs w:val="24"/>
           <w:lang w:eastAsia="it-IT"/>
         </w:rPr>
-        <w:t>la lista che riporta tutte le indicazioni da seguire per raggiungere la destinazione, a partire dall’area in cui si trova l’utente, devono essere disponibili.</w:t>
+        <w:t xml:space="preserve">la lista che riporta tutte le indicazioni da seguire per raggiungere la destinazione, a partire dall’area in cui si trova l’utente, </w:t>
+      </w:r>
+      <w:r>
+        <w:rPr>
+          <w:rFonts w:eastAsia="Times New Roman" w:cs="Arial"/>
+          <w:color w:val="000000"/>
+          <w:sz w:val="24"/>
+          <w:szCs w:val="24"/>
+          <w:lang w:eastAsia="it-IT"/>
+        </w:rPr>
+        <w:t>deve</w:t>
+      </w:r>
+      <w:r>
+        <w:rPr>
+          <w:rFonts w:eastAsia="Times New Roman" w:cs="Arial"/>
+          <w:color w:val="000000"/>
+          <w:sz w:val="24"/>
+          <w:szCs w:val="24"/>
+          <w:lang w:eastAsia="it-IT"/>
+        </w:rPr>
+        <w:t xml:space="preserve"> essere disponibil</w:t>
+      </w:r>
+      <w:r>
+        <w:rPr>
+          <w:rFonts w:eastAsia="Times New Roman" w:cs="Arial"/>
+          <w:color w:val="000000"/>
+          <w:sz w:val="24"/>
+          <w:szCs w:val="24"/>
+          <w:lang w:eastAsia="it-IT"/>
+        </w:rPr>
+        <w:t>e</w:t>
+      </w:r>
+      <w:r>
+        <w:rPr>
+          <w:rFonts w:eastAsia="Times New Roman" w:cs="Arial"/>
+          <w:color w:val="000000"/>
+          <w:sz w:val="24"/>
+          <w:szCs w:val="24"/>
+          <w:lang w:eastAsia="it-IT"/>
+        </w:rPr>
+        <w:t>.</w:t>
       </w:r>
     </w:p>
     <w:p>
@@ -5636,7 +5728,7 @@
           <w:szCs w:val="24"/>
           <w:lang w:eastAsia="it-IT"/>
         </w:rPr>
-        <w:t>il sistema presenta all’utente la lista delle indicazioni richieste.</w:t>
+        <w:t>il sistema ha presentato all’utente la lista delle indicazioni richieste.</w:t>
       </w:r>
     </w:p>
     <w:p>
@@ -5828,7 +5920,7 @@
           <w:szCs w:val="24"/>
           <w:lang w:eastAsia="it-IT"/>
         </w:rPr>
-        <w:t>il sistema presenta all’utente le indicazioni per raggiungere la destinazione scelta.</w:t>
+        <w:t>il sistema ha presentato all’utente le indicazioni per raggiungere la destinazione scelta.</w:t>
       </w:r>
     </w:p>
     <w:p>
@@ -5944,7 +6036,7 @@
           <w:szCs w:val="24"/>
           <w:lang w:eastAsia="it-IT"/>
         </w:rPr>
-        <w:t xml:space="preserve">il sistema presenta all’utente un errore relativo al percorso errato. </w:t>
+        <w:t xml:space="preserve">il sistema ha presentato all’utente un errore relativo al percorso errato. </w:t>
       </w:r>
     </w:p>
     <w:p>
@@ -6060,7 +6152,7 @@
           <w:szCs w:val="24"/>
           <w:lang w:eastAsia="it-IT"/>
         </w:rPr>
-        <w:t>il sistema presenta all’utente un errore relativo all’impossibilità di rilevare beacon.</w:t>
+        <w:t>il sistema ha presentato all’utente un errore relativo all’impossibilità di rilevare beacon.</w:t>
       </w:r>
     </w:p>
     <w:p>
@@ -6543,7 +6635,7 @@
           <w:szCs w:val="24"/>
           <w:lang w:eastAsia="it-IT"/>
         </w:rPr>
-        <w:t>il sistema presenta all’utente le informazioni richieste.</w:t>
+        <w:t>il sistema ha presentato all’utente le informazioni richieste.</w:t>
       </w:r>
     </w:p>
     <w:p>
@@ -6724,7 +6816,7 @@
           <w:szCs w:val="24"/>
           <w:lang w:eastAsia="it-IT"/>
         </w:rPr>
-        <w:t>il sistema presenta all’utente le informazioni sull’edificio.</w:t>
+        <w:t>il sistema ha presentato all’utente le informazioni sull’edificio.</w:t>
       </w:r>
     </w:p>
     <w:p>
@@ -6905,7 +6997,7 @@
           <w:szCs w:val="24"/>
           <w:lang w:eastAsia="it-IT"/>
         </w:rPr>
-        <w:t>il sistema presenta all’utente le informazioni riguardanti le aree vicine alla sua posizione attuale.</w:t>
+        <w:t>il sistema ha presentato all’utente le informazioni riguardanti le aree vicine alla sua posizione attuale.</w:t>
       </w:r>
     </w:p>
     <w:p>
@@ -7067,7 +7159,7 @@
           <w:szCs w:val="24"/>
           <w:lang w:eastAsia="it-IT"/>
         </w:rPr>
-        <w:t>l’utente deve poter gestire le mappe utilizzate dall’applicazione e le preferenze relative alle modalità di navigazione. L’utente inoltre deve poter accedere alle impostazioni generali dell’applicazione e attivare le funzioni avanzate dedicate agli sviluppatori.</w:t>
+        <w:t>l’utente deve poter gestire le mappe utilizzate dall’applicazione e le preferenze relative alle modalità di navigazione. L’utente inoltre deve poter attivare le funzioni avanzate dedicate agli sviluppatori.</w:t>
       </w:r>
     </w:p>
     <w:p>
@@ -7269,7 +7361,7 @@
           <w:szCs w:val="24"/>
           <w:lang w:eastAsia="it-IT"/>
         </w:rPr>
-        <w:t>l’utente ha accesso alla funzionalità richiesta.</w:t>
+        <w:t>l’utente ha acceduto alla funzionalità richiesta.</w:t>
       </w:r>
     </w:p>
     <w:p>
@@ -7486,7 +7578,7 @@
           <w:szCs w:val="24"/>
           <w:lang w:eastAsia="it-IT"/>
         </w:rPr>
-        <w:t>l’utente di trova nella sezione adibita alla gestione delle mappe.</w:t>
+        <w:t>l’utente si trova nella sezione adibita alla gestione delle mappe.</w:t>
       </w:r>
     </w:p>
     <w:p>
@@ -7649,7 +7741,7 @@
           <w:szCs w:val="24"/>
           <w:lang w:eastAsia="it-IT"/>
         </w:rPr>
-        <w:t>il sistema eroga la funzionalità richiesta.</w:t>
+        <w:t>il sistema ha erogato la funzionalità richiesta.</w:t>
       </w:r>
     </w:p>
     <w:p>
@@ -7668,15 +7760,7 @@
       </w:pPr>
       <w:r>
         <w:rPr/>
-        <w:t>UC3.1.1-Aggior</w:t>
-      </w:r>
-      <w:r>
-        <w:rPr/>
-        <w:t>na</w:t>
-      </w:r>
-      <w:r>
-        <w:rPr/>
-        <w:t>mento mappa scaricata</w:t>
+        <w:t>UC3.1.1-Aggiornamento mappa scaricata</w:t>
       </w:r>
     </w:p>
     <w:p>
@@ -7796,7 +7880,27 @@
           <w:szCs w:val="24"/>
           <w:lang w:eastAsia="it-IT"/>
         </w:rPr>
-        <w:t>il dispositivo dell’utente è provvisto di una connessione ad Internet attiva e la mappa è da aggiornare.</w:t>
+        <w:t xml:space="preserve">il dispositivo dell’utente è provvisto di una connessione Internet attiva </w:t>
+      </w:r>
+      <w:r>
+        <w:rPr>
+          <w:rFonts w:eastAsia="Times New Roman" w:cs="Arial"/>
+          <w:color w:val="000000"/>
+          <w:sz w:val="24"/>
+          <w:szCs w:val="24"/>
+          <w:lang w:eastAsia="it-IT"/>
+        </w:rPr>
+        <w:t>ed ha abbastanza spazio di archiviazione per la mappa aggiornata</w:t>
+      </w:r>
+      <w:r>
+        <w:rPr>
+          <w:rFonts w:eastAsia="Times New Roman" w:cs="Arial"/>
+          <w:color w:val="000000"/>
+          <w:sz w:val="24"/>
+          <w:szCs w:val="24"/>
+          <w:lang w:eastAsia="it-IT"/>
+        </w:rPr>
+        <w:t>.</w:t>
       </w:r>
     </w:p>
     <w:p>
@@ -7837,7 +7941,7 @@
           <w:szCs w:val="24"/>
           <w:lang w:eastAsia="it-IT"/>
         </w:rPr>
-        <w:t>la mappa viene aggiornata.</w:t>
+        <w:t>la mappa è stata aggiornata.</w:t>
       </w:r>
     </w:p>
     <w:p>
@@ -7936,7 +8040,7 @@
           <w:szCs w:val="24"/>
           <w:lang w:eastAsia="it-IT"/>
         </w:rPr>
-        <w:t>l’utente deve poter rimuovere dal dispositivo la mappa di un edificio.</w:t>
+        <w:t>l’utente deve poter rimuovere dal dispositivo la mappa di un edificio scaricata in precedenza.</w:t>
       </w:r>
     </w:p>
     <w:p>
@@ -8019,7 +8123,7 @@
           <w:szCs w:val="24"/>
           <w:lang w:eastAsia="it-IT"/>
         </w:rPr>
-        <w:t>la mappa viene rimossa.</w:t>
+        <w:t>la mappa è stata rimossa.</w:t>
       </w:r>
     </w:p>
     <w:p>
@@ -8193,6 +8297,214 @@
         <w:textAlignment w:val="baseline"/>
         <w:rPr>
           <w:rFonts w:eastAsia="Times New Roman" w:cs="Arial"/>
+          <w:b/>
+          <w:bCs/>
+          <w:color w:val="000000"/>
+          <w:sz w:val="24"/>
+          <w:szCs w:val="24"/>
+          <w:lang w:eastAsia="it-IT"/>
+        </w:rPr>
+      </w:pPr>
+      <w:r>
+        <w:rPr>
+          <w:rFonts w:eastAsia="Times New Roman" w:cs="Arial"/>
+          <w:b/>
+          <w:bCs/>
+          <w:color w:val="000000"/>
+          <w:sz w:val="24"/>
+          <w:szCs w:val="24"/>
+          <w:lang w:eastAsia="it-IT"/>
+        </w:rPr>
+        <w:t xml:space="preserve">Flusso principale degli eventi: </w:t>
+      </w:r>
+    </w:p>
+    <w:p>
+      <w:pPr>
+        <w:pStyle w:val="Normal"/>
+        <w:numPr>
+          <w:ilvl w:val="1"/>
+          <w:numId w:val="2"/>
+        </w:numPr>
+        <w:spacing w:lineRule="auto" w:line="240" w:before="0" w:after="0"/>
+        <w:textAlignment w:val="baseline"/>
+        <w:rPr>
+          <w:rFonts w:eastAsia="Times New Roman" w:cs="Arial"/>
+          <w:bCs/>
+          <w:color w:val="000000"/>
+          <w:sz w:val="24"/>
+          <w:szCs w:val="24"/>
+          <w:lang w:eastAsia="it-IT"/>
+        </w:rPr>
+      </w:pPr>
+      <w:r>
+        <w:rPr>
+          <w:rFonts w:eastAsia="Times New Roman" w:cs="Arial"/>
+          <w:bCs/>
+          <w:color w:val="000000"/>
+          <w:sz w:val="24"/>
+          <w:szCs w:val="24"/>
+          <w:lang w:eastAsia="it-IT"/>
+        </w:rPr>
+        <w:t xml:space="preserve">L’utente sceglie una </w:t>
+      </w:r>
+      <w:r>
+        <w:rPr>
+          <w:rFonts w:eastAsia="Times New Roman" w:cs="Arial"/>
+          <w:bCs/>
+          <w:color w:val="000000"/>
+          <w:sz w:val="24"/>
+          <w:szCs w:val="24"/>
+          <w:lang w:eastAsia="it-IT"/>
+        </w:rPr>
+        <w:t>mappa tra quelle disponibili</w:t>
+      </w:r>
+      <w:r>
+        <w:rPr>
+          <w:rFonts w:eastAsia="Times New Roman" w:cs="Arial"/>
+          <w:bCs/>
+          <w:color w:val="000000"/>
+          <w:sz w:val="24"/>
+          <w:szCs w:val="24"/>
+          <w:lang w:eastAsia="it-IT"/>
+        </w:rPr>
+        <w:t xml:space="preserve"> (UC</w:t>
+      </w:r>
+      <w:r>
+        <w:rPr>
+          <w:rFonts w:eastAsia="Times New Roman" w:cs="Arial"/>
+          <w:bCs/>
+          <w:color w:val="000000"/>
+          <w:sz w:val="24"/>
+          <w:szCs w:val="24"/>
+          <w:lang w:eastAsia="it-IT"/>
+        </w:rPr>
+        <w:t>3</w:t>
+      </w:r>
+      <w:r>
+        <w:rPr>
+          <w:rFonts w:eastAsia="Times New Roman" w:cs="Arial"/>
+          <w:bCs/>
+          <w:color w:val="000000"/>
+          <w:sz w:val="24"/>
+          <w:szCs w:val="24"/>
+          <w:lang w:eastAsia="it-IT"/>
+        </w:rPr>
+        <w:t>.1.</w:t>
+      </w:r>
+      <w:r>
+        <w:rPr>
+          <w:rFonts w:eastAsia="Times New Roman" w:cs="Arial"/>
+          <w:bCs/>
+          <w:color w:val="000000"/>
+          <w:sz w:val="24"/>
+          <w:szCs w:val="24"/>
+          <w:lang w:eastAsia="it-IT"/>
+        </w:rPr>
+        <w:t>3.1</w:t>
+      </w:r>
+      <w:r>
+        <w:rPr>
+          <w:rFonts w:eastAsia="Times New Roman" w:cs="Arial"/>
+          <w:bCs/>
+          <w:color w:val="000000"/>
+          <w:sz w:val="24"/>
+          <w:szCs w:val="24"/>
+          <w:lang w:eastAsia="it-IT"/>
+        </w:rPr>
+        <w:t>);</w:t>
+      </w:r>
+    </w:p>
+    <w:p>
+      <w:pPr>
+        <w:pStyle w:val="Normal"/>
+        <w:numPr>
+          <w:ilvl w:val="1"/>
+          <w:numId w:val="2"/>
+        </w:numPr>
+        <w:spacing w:lineRule="auto" w:line="240" w:before="0" w:after="0"/>
+        <w:textAlignment w:val="baseline"/>
+        <w:rPr>
+          <w:rFonts w:eastAsia="Times New Roman" w:cs="Arial"/>
+          <w:b w:val="false"/>
+          <w:bCs w:val="false"/>
+          <w:color w:val="000000"/>
+          <w:sz w:val="24"/>
+          <w:szCs w:val="24"/>
+          <w:lang w:eastAsia="it-IT"/>
+        </w:rPr>
+      </w:pPr>
+      <w:r>
+        <w:rPr>
+          <w:rFonts w:eastAsia="Times New Roman" w:cs="Arial"/>
+          <w:b w:val="false"/>
+          <w:bCs w:val="false"/>
+          <w:color w:val="000000"/>
+          <w:sz w:val="24"/>
+          <w:szCs w:val="24"/>
+          <w:lang w:eastAsia="it-IT"/>
+        </w:rPr>
+        <w:t xml:space="preserve">L’utente conferma la </w:t>
+      </w:r>
+      <w:r>
+        <w:rPr>
+          <w:rFonts w:eastAsia="Times New Roman" w:cs="Arial"/>
+          <w:b w:val="false"/>
+          <w:bCs w:val="false"/>
+          <w:color w:val="000000"/>
+          <w:sz w:val="24"/>
+          <w:szCs w:val="24"/>
+          <w:lang w:eastAsia="it-IT"/>
+        </w:rPr>
+        <w:t>mappa scelta</w:t>
+      </w:r>
+      <w:r>
+        <w:rPr>
+          <w:rFonts w:eastAsia="Times New Roman" w:cs="Arial"/>
+          <w:b w:val="false"/>
+          <w:bCs w:val="false"/>
+          <w:color w:val="000000"/>
+          <w:sz w:val="24"/>
+          <w:szCs w:val="24"/>
+          <w:lang w:eastAsia="it-IT"/>
+        </w:rPr>
+        <w:t xml:space="preserve"> (UC</w:t>
+      </w:r>
+      <w:r>
+        <w:rPr>
+          <w:rFonts w:eastAsia="Times New Roman" w:cs="Arial"/>
+          <w:b w:val="false"/>
+          <w:bCs w:val="false"/>
+          <w:color w:val="000000"/>
+          <w:sz w:val="24"/>
+          <w:szCs w:val="24"/>
+          <w:lang w:eastAsia="it-IT"/>
+        </w:rPr>
+        <w:t>3.1.3.2</w:t>
+      </w:r>
+      <w:r>
+        <w:rPr>
+          <w:rFonts w:eastAsia="Times New Roman" w:cs="Arial"/>
+          <w:b w:val="false"/>
+          <w:bCs w:val="false"/>
+          <w:color w:val="000000"/>
+          <w:sz w:val="24"/>
+          <w:szCs w:val="24"/>
+          <w:lang w:eastAsia="it-IT"/>
+        </w:rPr>
+        <w:t>).</w:t>
+      </w:r>
+    </w:p>
+    <w:p>
+      <w:pPr>
+        <w:pStyle w:val="Normal"/>
+        <w:numPr>
+          <w:ilvl w:val="0"/>
+          <w:numId w:val="2"/>
+        </w:numPr>
+        <w:spacing w:lineRule="auto" w:line="240" w:before="0" w:after="0"/>
+        <w:textAlignment w:val="baseline"/>
+        <w:rPr>
+          <w:rFonts w:eastAsia="Times New Roman" w:cs="Arial"/>
           <w:color w:val="000000"/>
           <w:sz w:val="24"/>
           <w:szCs w:val="24"/>
@@ -8219,7 +8531,136 @@
           <w:szCs w:val="24"/>
           <w:lang w:eastAsia="it-IT"/>
         </w:rPr>
-        <w:t>il dispositivo dell’utente è provvisto di una connessione Internet attiva .</w:t>
+        <w:t xml:space="preserve">il dispositivo dell’utente è provvisto di una connessione Internet attiva </w:t>
+      </w:r>
+      <w:r>
+        <w:rPr>
+          <w:rFonts w:eastAsia="Times New Roman" w:cs="Arial"/>
+          <w:color w:val="000000"/>
+          <w:sz w:val="24"/>
+          <w:szCs w:val="24"/>
+          <w:lang w:eastAsia="it-IT"/>
+        </w:rPr>
+        <w:t>ed ha abbastanza spazio di archiviazione per la nuova mappa</w:t>
+      </w:r>
+      <w:r>
+        <w:rPr>
+          <w:rFonts w:eastAsia="Times New Roman" w:cs="Arial"/>
+          <w:color w:val="000000"/>
+          <w:sz w:val="24"/>
+          <w:szCs w:val="24"/>
+          <w:lang w:eastAsia="it-IT"/>
+        </w:rPr>
+        <w:t>.</w:t>
+      </w:r>
+    </w:p>
+    <w:p>
+      <w:pPr>
+        <w:pStyle w:val="Normal"/>
+        <w:numPr>
+          <w:ilvl w:val="0"/>
+          <w:numId w:val="2"/>
+        </w:numPr>
+        <w:spacing w:lineRule="auto" w:line="240" w:before="0" w:after="0"/>
+        <w:jc w:val="both"/>
+        <w:textAlignment w:val="baseline"/>
+        <w:rPr>
+          <w:rFonts w:eastAsia="Times New Roman" w:cs="Arial"/>
+          <w:b/>
+          <w:color w:val="000000"/>
+          <w:sz w:val="24"/>
+          <w:szCs w:val="24"/>
+          <w:lang w:eastAsia="it-IT"/>
+        </w:rPr>
+      </w:pPr>
+      <w:r>
+        <w:rPr>
+          <w:rFonts w:eastAsia="Times New Roman" w:cs="Arial"/>
+          <w:b/>
+          <w:color w:val="000000"/>
+          <w:sz w:val="24"/>
+          <w:szCs w:val="24"/>
+          <w:lang w:eastAsia="it-IT"/>
+        </w:rPr>
+        <w:t xml:space="preserve">Scenario alternativo: </w:t>
+      </w:r>
+    </w:p>
+    <w:p>
+      <w:pPr>
+        <w:pStyle w:val="Normal"/>
+        <w:numPr>
+          <w:ilvl w:val="2"/>
+          <w:numId w:val="2"/>
+        </w:numPr>
+        <w:spacing w:lineRule="auto" w:line="240" w:before="0" w:after="0"/>
+        <w:jc w:val="both"/>
+        <w:textAlignment w:val="baseline"/>
+        <w:rPr>
+          <w:rFonts w:eastAsia="Times New Roman" w:cs="Arial"/>
+          <w:color w:val="000000"/>
+          <w:sz w:val="24"/>
+          <w:szCs w:val="24"/>
+          <w:lang w:eastAsia="it-IT"/>
+        </w:rPr>
+      </w:pPr>
+      <w:r>
+        <w:rPr>
+          <w:rFonts w:eastAsia="Times New Roman" w:cs="Arial"/>
+          <w:color w:val="000000"/>
+          <w:sz w:val="24"/>
+          <w:szCs w:val="24"/>
+          <w:lang w:eastAsia="it-IT"/>
+        </w:rPr>
+        <w:t>Nel caso in cui l’utente</w:t>
+      </w:r>
+      <w:r>
+        <w:rPr>
+          <w:rFonts w:eastAsia="Times New Roman" w:cs="Arial"/>
+          <w:color w:val="000000"/>
+          <w:sz w:val="24"/>
+          <w:szCs w:val="24"/>
+          <w:lang w:eastAsia="it-IT"/>
+        </w:rPr>
+        <w:t xml:space="preserve"> voglia scaricare la mappa di un edificio sconosciuto al sistema</w:t>
+      </w:r>
+      <w:r>
+        <w:rPr>
+          <w:rFonts w:eastAsia="Times New Roman" w:cs="Arial"/>
+          <w:color w:val="000000"/>
+          <w:sz w:val="24"/>
+          <w:szCs w:val="24"/>
+          <w:lang w:eastAsia="it-IT"/>
+        </w:rPr>
+        <w:t>:</w:t>
+      </w:r>
+    </w:p>
+    <w:p>
+      <w:pPr>
+        <w:pStyle w:val="Normal"/>
+        <w:numPr>
+          <w:ilvl w:val="3"/>
+          <w:numId w:val="2"/>
+        </w:numPr>
+        <w:spacing w:lineRule="auto" w:line="240" w:before="0" w:after="0"/>
+        <w:jc w:val="both"/>
+        <w:textAlignment w:val="baseline"/>
+        <w:rPr>
+          <w:rFonts w:eastAsia="Times New Roman" w:cs="Arial"/>
+          <w:color w:val="000000"/>
+          <w:sz w:val="24"/>
+          <w:szCs w:val="24"/>
+          <w:lang w:eastAsia="it-IT"/>
+        </w:rPr>
+      </w:pPr>
+      <w:r>
+        <w:rPr>
+          <w:rFonts w:eastAsia="Times New Roman" w:cs="Arial"/>
+          <w:color w:val="000000"/>
+          <w:sz w:val="24"/>
+          <w:szCs w:val="24"/>
+          <w:lang w:eastAsia="it-IT"/>
+        </w:rPr>
+        <w:t>Viene visualizzato un errore riguardante l'edificio scelto (UC3.1.3.4).</w:t>
       </w:r>
     </w:p>
     <w:p>
@@ -8260,7 +8701,292 @@
           <w:szCs w:val="24"/>
           <w:lang w:eastAsia="it-IT"/>
         </w:rPr>
-        <w:t>la mappa viene scaricata sul dispositivo dell’utente ed il sistema può utilizzarla.</w:t>
+        <w:t>la mappa è stata scaricata sul dispositivo dell’utente ed il sistema può utilizzarla.</w:t>
+      </w:r>
+    </w:p>
+    <w:p>
+      <w:pPr>
+        <w:pStyle w:val="Heading4"/>
+        <w:rPr/>
+      </w:pPr>
+      <w:r>
+        <w:rPr/>
+      </w:r>
+    </w:p>
+    <w:p>
+      <w:pPr>
+        <w:pStyle w:val="Heading4"/>
+        <w:rPr/>
+      </w:pPr>
+      <w:r>
+        <w:rPr/>
+        <w:t>UC3.1.</w:t>
+      </w:r>
+      <w:r>
+        <w:rPr/>
+        <w:t>3.</w:t>
+      </w:r>
+      <w:r>
+        <w:rPr/>
+        <w:t>1-</w:t>
+      </w:r>
+      <w:r>
+        <w:rPr/>
+        <w:t>Scelta mappa</w:t>
+      </w:r>
+    </w:p>
+    <w:p>
+      <w:pPr>
+        <w:pStyle w:val="Normal"/>
+        <w:numPr>
+          <w:ilvl w:val="0"/>
+          <w:numId w:val="4"/>
+        </w:numPr>
+        <w:spacing w:lineRule="auto" w:line="240" w:before="0" w:after="0"/>
+        <w:textAlignment w:val="baseline"/>
+        <w:rPr>
+          <w:rFonts w:eastAsia="Times New Roman" w:cs="Arial"/>
+          <w:color w:val="000000"/>
+          <w:sz w:val="24"/>
+          <w:szCs w:val="24"/>
+          <w:lang w:eastAsia="it-IT"/>
+        </w:rPr>
+      </w:pPr>
+      <w:r>
+        <w:rPr>
+          <w:rFonts w:eastAsia="Times New Roman" w:cs="Arial"/>
+          <w:b/>
+          <w:bCs/>
+          <w:color w:val="000000"/>
+          <w:sz w:val="24"/>
+          <w:szCs w:val="24"/>
+          <w:lang w:eastAsia="it-IT"/>
+        </w:rPr>
+        <w:t xml:space="preserve">Attori: </w:t>
+      </w:r>
+      <w:r>
+        <w:rPr>
+          <w:rFonts w:eastAsia="Times New Roman" w:cs="Arial"/>
+          <w:color w:val="000000"/>
+          <w:sz w:val="24"/>
+          <w:szCs w:val="24"/>
+          <w:lang w:eastAsia="it-IT"/>
+        </w:rPr>
+        <w:t>utente.</w:t>
+      </w:r>
+    </w:p>
+    <w:p>
+      <w:pPr>
+        <w:pStyle w:val="Normal"/>
+        <w:numPr>
+          <w:ilvl w:val="0"/>
+          <w:numId w:val="4"/>
+        </w:numPr>
+        <w:spacing w:lineRule="auto" w:line="240" w:before="0" w:after="0"/>
+        <w:textAlignment w:val="baseline"/>
+        <w:rPr>
+          <w:rFonts w:eastAsia="Times New Roman" w:cs="Arial"/>
+          <w:color w:val="000000"/>
+          <w:sz w:val="24"/>
+          <w:szCs w:val="24"/>
+          <w:lang w:eastAsia="it-IT"/>
+        </w:rPr>
+      </w:pPr>
+      <w:r>
+        <w:rPr>
+          <w:rFonts w:eastAsia="Times New Roman" w:cs="Arial"/>
+          <w:b/>
+          <w:bCs/>
+          <w:color w:val="000000"/>
+          <w:sz w:val="24"/>
+          <w:szCs w:val="24"/>
+          <w:lang w:eastAsia="it-IT"/>
+        </w:rPr>
+        <w:t xml:space="preserve">Descrizione: </w:t>
+      </w:r>
+      <w:r>
+        <w:rPr>
+          <w:rFonts w:eastAsia="Times New Roman" w:cs="Arial"/>
+          <w:color w:val="000000"/>
+          <w:sz w:val="24"/>
+          <w:szCs w:val="24"/>
+          <w:lang w:eastAsia="it-IT"/>
+        </w:rPr>
+        <w:t xml:space="preserve">l’utente deve poter </w:t>
+      </w:r>
+      <w:r>
+        <w:rPr>
+          <w:rFonts w:eastAsia="Times New Roman" w:cs="Arial"/>
+          <w:color w:val="000000"/>
+          <w:sz w:val="24"/>
+          <w:szCs w:val="24"/>
+          <w:lang w:eastAsia="it-IT"/>
+        </w:rPr>
+        <w:t>scegliere</w:t>
+      </w:r>
+      <w:r>
+        <w:rPr>
+          <w:rFonts w:eastAsia="Times New Roman" w:cs="Arial"/>
+          <w:color w:val="000000"/>
+          <w:sz w:val="24"/>
+          <w:szCs w:val="24"/>
+          <w:lang w:eastAsia="it-IT"/>
+        </w:rPr>
+        <w:t xml:space="preserve"> </w:t>
+      </w:r>
+      <w:r>
+        <w:rPr>
+          <w:rFonts w:eastAsia="Times New Roman" w:cs="Arial"/>
+          <w:color w:val="000000"/>
+          <w:sz w:val="24"/>
+          <w:szCs w:val="24"/>
+          <w:lang w:eastAsia="it-IT"/>
+        </w:rPr>
+        <w:t>la mappa relativa ad un certo edificio</w:t>
+      </w:r>
+      <w:r>
+        <w:rPr>
+          <w:rFonts w:eastAsia="Times New Roman" w:cs="Arial"/>
+          <w:color w:val="000000"/>
+          <w:sz w:val="24"/>
+          <w:szCs w:val="24"/>
+          <w:lang w:eastAsia="it-IT"/>
+        </w:rPr>
+        <w:t xml:space="preserve">. </w:t>
+      </w:r>
+    </w:p>
+    <w:p>
+      <w:pPr>
+        <w:pStyle w:val="Normal"/>
+        <w:numPr>
+          <w:ilvl w:val="0"/>
+          <w:numId w:val="4"/>
+        </w:numPr>
+        <w:spacing w:lineRule="auto" w:line="240" w:before="0" w:after="0"/>
+        <w:textAlignment w:val="baseline"/>
+        <w:rPr>
+          <w:rFonts w:eastAsia="Times New Roman" w:cs="Arial"/>
+          <w:b w:val="false"/>
+          <w:bCs w:val="false"/>
+          <w:color w:val="000000"/>
+          <w:sz w:val="24"/>
+          <w:szCs w:val="24"/>
+          <w:lang w:eastAsia="it-IT"/>
+        </w:rPr>
+      </w:pPr>
+      <w:r>
+        <w:rPr>
+          <w:rFonts w:eastAsia="Times New Roman" w:cs="Arial"/>
+          <w:b/>
+          <w:bCs/>
+          <w:color w:val="000000"/>
+          <w:sz w:val="24"/>
+          <w:szCs w:val="24"/>
+          <w:lang w:eastAsia="it-IT"/>
+        </w:rPr>
+        <w:t xml:space="preserve">Precondizione: </w:t>
+      </w:r>
+      <w:r>
+        <w:rPr>
+          <w:rFonts w:eastAsia="Times New Roman" w:cs="Arial"/>
+          <w:b w:val="false"/>
+          <w:bCs w:val="false"/>
+          <w:color w:val="000000"/>
+          <w:sz w:val="24"/>
+          <w:szCs w:val="24"/>
+          <w:lang w:eastAsia="it-IT"/>
+        </w:rPr>
+        <w:t>l'utente è nella sezione dedicata alla scelta dell</w:t>
+      </w:r>
+      <w:r>
+        <w:rPr>
+          <w:rFonts w:eastAsia="Times New Roman" w:cs="Arial"/>
+          <w:b w:val="false"/>
+          <w:bCs w:val="false"/>
+          <w:color w:val="000000"/>
+          <w:sz w:val="24"/>
+          <w:szCs w:val="24"/>
+          <w:lang w:eastAsia="it-IT"/>
+        </w:rPr>
+        <w:t>e</w:t>
+      </w:r>
+      <w:r>
+        <w:rPr>
+          <w:rFonts w:eastAsia="Times New Roman" w:cs="Arial"/>
+          <w:b w:val="false"/>
+          <w:bCs w:val="false"/>
+          <w:color w:val="000000"/>
+          <w:sz w:val="24"/>
+          <w:szCs w:val="24"/>
+          <w:lang w:eastAsia="it-IT"/>
+        </w:rPr>
+        <w:t xml:space="preserve"> mappe.</w:t>
+      </w:r>
+    </w:p>
+    <w:p>
+      <w:pPr>
+        <w:pStyle w:val="Normal"/>
+        <w:numPr>
+          <w:ilvl w:val="0"/>
+          <w:numId w:val="4"/>
+        </w:numPr>
+        <w:spacing w:lineRule="auto" w:line="240" w:before="0" w:after="0"/>
+        <w:textAlignment w:val="baseline"/>
+        <w:rPr>
+          <w:rFonts w:eastAsia="Times New Roman" w:cs="Arial"/>
+          <w:b/>
+          <w:color w:val="000000"/>
+          <w:sz w:val="24"/>
+          <w:szCs w:val="24"/>
+          <w:lang w:eastAsia="it-IT"/>
+        </w:rPr>
+      </w:pPr>
+      <w:r>
+        <w:rPr>
+          <w:rFonts w:eastAsia="Times New Roman" w:cs="Arial"/>
+          <w:b/>
+          <w:bCs/>
+          <w:color w:val="000000"/>
+          <w:sz w:val="24"/>
+          <w:szCs w:val="24"/>
+          <w:lang w:eastAsia="it-IT"/>
+        </w:rPr>
+        <w:t>Postcondizione:</w:t>
+      </w:r>
+      <w:r>
+        <w:rPr>
+          <w:rFonts w:eastAsia="Times New Roman" w:cs="Arial"/>
+          <w:b w:val="false"/>
+          <w:bCs w:val="false"/>
+          <w:color w:val="000000"/>
+          <w:sz w:val="24"/>
+          <w:szCs w:val="24"/>
+          <w:lang w:eastAsia="it-IT"/>
+        </w:rPr>
+        <w:t xml:space="preserve"> l'utente ha scelto la mappa </w:t>
+      </w:r>
+      <w:r>
+        <w:rPr>
+          <w:rFonts w:eastAsia="Times New Roman" w:cs="Arial"/>
+          <w:b w:val="false"/>
+          <w:bCs w:val="false"/>
+          <w:color w:val="000000"/>
+          <w:sz w:val="24"/>
+          <w:szCs w:val="24"/>
+          <w:lang w:eastAsia="it-IT"/>
+        </w:rPr>
+        <w:t>dell'edificio desiderato</w:t>
+      </w:r>
+      <w:r>
+        <w:rPr>
+          <w:rFonts w:eastAsia="Times New Roman" w:cs="Arial"/>
+          <w:b/>
+          <w:color w:val="000000"/>
+          <w:sz w:val="24"/>
+          <w:szCs w:val="24"/>
+          <w:lang w:eastAsia="it-IT"/>
+        </w:rPr>
+        <w:t>.</w:t>
       </w:r>
     </w:p>
     <w:p>
@@ -8268,23 +8994,729 @@
         <w:pStyle w:val="ListParagraph"/>
         <w:spacing w:lineRule="auto" w:line="240" w:before="0" w:after="0"/>
         <w:contextualSpacing/>
-        <w:textAlignment w:val="baseline"/>
-        <w:rPr>
-          <w:rFonts w:eastAsia="Times New Roman" w:cs="Arial"/>
-          <w:color w:val="000000"/>
-          <w:sz w:val="24"/>
-          <w:szCs w:val="24"/>
-          <w:lang w:eastAsia="it-IT"/>
-        </w:rPr>
-      </w:pPr>
-      <w:r>
-        <w:rPr>
-          <w:rFonts w:eastAsia="Times New Roman" w:cs="Arial"/>
-          <w:color w:val="000000"/>
-          <w:sz w:val="24"/>
-          <w:szCs w:val="24"/>
-          <w:lang w:eastAsia="it-IT"/>
-        </w:rPr>
+        <w:jc w:val="both"/>
+        <w:textAlignment w:val="baseline"/>
+        <w:rPr>
+          <w:rFonts w:eastAsia="Times New Roman" w:cs="Arial"/>
+          <w:color w:val="000000"/>
+          <w:sz w:val="24"/>
+          <w:szCs w:val="24"/>
+          <w:lang w:eastAsia="it-IT"/>
+        </w:rPr>
+      </w:pPr>
+      <w:r>
+        <w:rPr>
+          <w:rFonts w:eastAsia="Times New Roman" w:cs="Arial"/>
+          <w:color w:val="000000"/>
+          <w:sz w:val="24"/>
+          <w:szCs w:val="24"/>
+          <w:lang w:eastAsia="it-IT"/>
+        </w:rPr>
+      </w:r>
+    </w:p>
+    <w:p>
+      <w:pPr>
+        <w:pStyle w:val="Heading4"/>
+        <w:rPr/>
+      </w:pPr>
+      <w:r>
+        <w:rPr/>
+        <w:t>UC3.1.</w:t>
+      </w:r>
+      <w:r>
+        <w:rPr/>
+        <w:t>3.2</w:t>
+      </w:r>
+      <w:r>
+        <w:rPr/>
+        <w:t>-</w:t>
+      </w:r>
+      <w:r>
+        <w:rPr/>
+        <w:t>Conferma mappa scelta</w:t>
+      </w:r>
+    </w:p>
+    <w:p>
+      <w:pPr>
+        <w:pStyle w:val="Normal"/>
+        <w:numPr>
+          <w:ilvl w:val="0"/>
+          <w:numId w:val="4"/>
+        </w:numPr>
+        <w:spacing w:lineRule="auto" w:line="240" w:before="0" w:after="0"/>
+        <w:textAlignment w:val="baseline"/>
+        <w:rPr>
+          <w:rFonts w:eastAsia="Times New Roman" w:cs="Arial"/>
+          <w:color w:val="000000"/>
+          <w:sz w:val="24"/>
+          <w:szCs w:val="24"/>
+          <w:lang w:eastAsia="it-IT"/>
+        </w:rPr>
+      </w:pPr>
+      <w:r>
+        <w:rPr>
+          <w:rFonts w:eastAsia="Times New Roman" w:cs="Arial"/>
+          <w:b/>
+          <w:bCs/>
+          <w:color w:val="000000"/>
+          <w:sz w:val="24"/>
+          <w:szCs w:val="24"/>
+          <w:lang w:eastAsia="it-IT"/>
+        </w:rPr>
+        <w:t xml:space="preserve">Attori: </w:t>
+      </w:r>
+      <w:r>
+        <w:rPr>
+          <w:rFonts w:eastAsia="Times New Roman" w:cs="Arial"/>
+          <w:color w:val="000000"/>
+          <w:sz w:val="24"/>
+          <w:szCs w:val="24"/>
+          <w:lang w:eastAsia="it-IT"/>
+        </w:rPr>
+        <w:t>utente.</w:t>
+      </w:r>
+    </w:p>
+    <w:p>
+      <w:pPr>
+        <w:pStyle w:val="Normal"/>
+        <w:numPr>
+          <w:ilvl w:val="0"/>
+          <w:numId w:val="4"/>
+        </w:numPr>
+        <w:spacing w:lineRule="auto" w:line="240" w:before="0" w:after="0"/>
+        <w:textAlignment w:val="baseline"/>
+        <w:rPr>
+          <w:rFonts w:eastAsia="Times New Roman" w:cs="Arial"/>
+          <w:color w:val="000000"/>
+          <w:sz w:val="24"/>
+          <w:szCs w:val="24"/>
+          <w:lang w:eastAsia="it-IT"/>
+        </w:rPr>
+      </w:pPr>
+      <w:r>
+        <w:rPr>
+          <w:rFonts w:eastAsia="Times New Roman" w:cs="Arial"/>
+          <w:b/>
+          <w:bCs/>
+          <w:color w:val="000000"/>
+          <w:sz w:val="24"/>
+          <w:szCs w:val="24"/>
+          <w:lang w:eastAsia="it-IT"/>
+        </w:rPr>
+        <w:t xml:space="preserve">Descrizione: </w:t>
+      </w:r>
+      <w:r>
+        <w:rPr>
+          <w:rFonts w:eastAsia="Times New Roman" w:cs="Arial"/>
+          <w:color w:val="000000"/>
+          <w:sz w:val="24"/>
+          <w:szCs w:val="24"/>
+          <w:lang w:eastAsia="it-IT"/>
+        </w:rPr>
+        <w:t xml:space="preserve">l’utente deve poter </w:t>
+      </w:r>
+      <w:r>
+        <w:rPr>
+          <w:rFonts w:eastAsia="Times New Roman" w:cs="Arial"/>
+          <w:color w:val="000000"/>
+          <w:sz w:val="24"/>
+          <w:szCs w:val="24"/>
+          <w:lang w:eastAsia="it-IT"/>
+        </w:rPr>
+        <w:t>confermare la mappa scelta per poterne effettuare il download</w:t>
+      </w:r>
+    </w:p>
+    <w:p>
+      <w:pPr>
+        <w:pStyle w:val="Normal"/>
+        <w:numPr>
+          <w:ilvl w:val="0"/>
+          <w:numId w:val="4"/>
+        </w:numPr>
+        <w:spacing w:lineRule="auto" w:line="240" w:before="0" w:after="0"/>
+        <w:textAlignment w:val="baseline"/>
+        <w:rPr>
+          <w:rFonts w:eastAsia="Times New Roman" w:cs="Arial"/>
+          <w:b w:val="false"/>
+          <w:bCs w:val="false"/>
+          <w:color w:val="000000"/>
+          <w:sz w:val="24"/>
+          <w:szCs w:val="24"/>
+          <w:lang w:eastAsia="it-IT"/>
+        </w:rPr>
+      </w:pPr>
+      <w:r>
+        <w:rPr>
+          <w:rFonts w:eastAsia="Times New Roman" w:cs="Arial"/>
+          <w:b/>
+          <w:bCs/>
+          <w:color w:val="000000"/>
+          <w:sz w:val="24"/>
+          <w:szCs w:val="24"/>
+          <w:lang w:eastAsia="it-IT"/>
+        </w:rPr>
+        <w:t xml:space="preserve">Precondizione: </w:t>
+      </w:r>
+      <w:r>
+        <w:rPr>
+          <w:rFonts w:eastAsia="Times New Roman" w:cs="Arial"/>
+          <w:b w:val="false"/>
+          <w:bCs w:val="false"/>
+          <w:color w:val="000000"/>
+          <w:sz w:val="24"/>
+          <w:szCs w:val="24"/>
+          <w:lang w:eastAsia="it-IT"/>
+        </w:rPr>
+        <w:t xml:space="preserve">l'utente </w:t>
+      </w:r>
+      <w:r>
+        <w:rPr>
+          <w:rFonts w:eastAsia="Times New Roman" w:cs="Arial"/>
+          <w:b w:val="false"/>
+          <w:bCs w:val="false"/>
+          <w:color w:val="000000"/>
+          <w:sz w:val="24"/>
+          <w:szCs w:val="24"/>
+          <w:lang w:eastAsia="it-IT"/>
+        </w:rPr>
+        <w:t>ha scelto una mappa</w:t>
+      </w:r>
+    </w:p>
+    <w:p>
+      <w:pPr>
+        <w:pStyle w:val="Normal"/>
+        <w:numPr>
+          <w:ilvl w:val="0"/>
+          <w:numId w:val="4"/>
+        </w:numPr>
+        <w:spacing w:lineRule="auto" w:line="240" w:before="0" w:after="0"/>
+        <w:textAlignment w:val="baseline"/>
+        <w:rPr>
+          <w:rFonts w:eastAsia="Times New Roman" w:cs="Arial"/>
+          <w:b w:val="false"/>
+          <w:bCs w:val="false"/>
+          <w:color w:val="000000"/>
+          <w:sz w:val="24"/>
+          <w:szCs w:val="24"/>
+          <w:lang w:eastAsia="it-IT"/>
+        </w:rPr>
+      </w:pPr>
+      <w:r>
+        <w:rPr>
+          <w:rFonts w:eastAsia="Times New Roman" w:cs="Arial"/>
+          <w:b/>
+          <w:bCs/>
+          <w:color w:val="000000"/>
+          <w:sz w:val="24"/>
+          <w:szCs w:val="24"/>
+          <w:lang w:eastAsia="it-IT"/>
+        </w:rPr>
+        <w:t xml:space="preserve">Inclusione: </w:t>
+      </w:r>
+      <w:r>
+        <w:rPr>
+          <w:rFonts w:eastAsia="Times New Roman" w:cs="Arial"/>
+          <w:b w:val="false"/>
+          <w:bCs w:val="false"/>
+          <w:color w:val="000000"/>
+          <w:sz w:val="24"/>
+          <w:szCs w:val="24"/>
+          <w:lang w:eastAsia="it-IT"/>
+        </w:rPr>
+        <w:t>UC3.1.3.3 – Download mappa</w:t>
+      </w:r>
+    </w:p>
+    <w:p>
+      <w:pPr>
+        <w:pStyle w:val="Normal"/>
+        <w:numPr>
+          <w:ilvl w:val="0"/>
+          <w:numId w:val="4"/>
+        </w:numPr>
+        <w:spacing w:lineRule="auto" w:line="240" w:before="0" w:after="0"/>
+        <w:textAlignment w:val="baseline"/>
+        <w:rPr>
+          <w:rFonts w:eastAsia="Times New Roman" w:cs="Arial"/>
+          <w:b w:val="false"/>
+          <w:bCs w:val="false"/>
+          <w:color w:val="000000"/>
+          <w:sz w:val="24"/>
+          <w:szCs w:val="24"/>
+          <w:lang w:eastAsia="it-IT"/>
+        </w:rPr>
+      </w:pPr>
+      <w:r>
+        <w:rPr>
+          <w:rFonts w:eastAsia="Times New Roman" w:cs="Arial"/>
+          <w:b/>
+          <w:bCs/>
+          <w:color w:val="000000"/>
+          <w:sz w:val="24"/>
+          <w:szCs w:val="24"/>
+          <w:lang w:eastAsia="it-IT"/>
+        </w:rPr>
+        <w:t xml:space="preserve">Estensione: </w:t>
+      </w:r>
+      <w:r>
+        <w:rPr>
+          <w:rFonts w:eastAsia="Times New Roman" w:cs="Arial"/>
+          <w:b w:val="false"/>
+          <w:bCs w:val="false"/>
+          <w:color w:val="000000"/>
+          <w:sz w:val="24"/>
+          <w:szCs w:val="24"/>
+          <w:lang w:eastAsia="it-IT"/>
+        </w:rPr>
+        <w:t>UC3.1.3.4 – Visualizzazione errore edificio</w:t>
+      </w:r>
+    </w:p>
+    <w:p>
+      <w:pPr>
+        <w:pStyle w:val="Normal"/>
+        <w:numPr>
+          <w:ilvl w:val="0"/>
+          <w:numId w:val="4"/>
+        </w:numPr>
+        <w:spacing w:lineRule="auto" w:line="240" w:before="0" w:after="0"/>
+        <w:textAlignment w:val="baseline"/>
+        <w:rPr>
+          <w:rFonts w:eastAsia="Times New Roman" w:cs="Arial"/>
+          <w:b/>
+          <w:color w:val="000000"/>
+          <w:sz w:val="24"/>
+          <w:szCs w:val="24"/>
+          <w:lang w:eastAsia="it-IT"/>
+        </w:rPr>
+      </w:pPr>
+      <w:r>
+        <w:rPr>
+          <w:rFonts w:eastAsia="Times New Roman" w:cs="Arial"/>
+          <w:b/>
+          <w:bCs/>
+          <w:color w:val="000000"/>
+          <w:sz w:val="24"/>
+          <w:szCs w:val="24"/>
+          <w:lang w:eastAsia="it-IT"/>
+        </w:rPr>
+        <w:t>Postcondizione:</w:t>
+      </w:r>
+      <w:r>
+        <w:rPr>
+          <w:rFonts w:eastAsia="Times New Roman" w:cs="Arial"/>
+          <w:b w:val="false"/>
+          <w:bCs w:val="false"/>
+          <w:color w:val="000000"/>
+          <w:sz w:val="24"/>
+          <w:szCs w:val="24"/>
+          <w:lang w:eastAsia="it-IT"/>
+        </w:rPr>
+        <w:t xml:space="preserve"> </w:t>
+      </w:r>
+      <w:r>
+        <w:rPr>
+          <w:rFonts w:eastAsia="Times New Roman" w:cs="Arial"/>
+          <w:b w:val="false"/>
+          <w:bCs w:val="false"/>
+          <w:color w:val="000000"/>
+          <w:sz w:val="24"/>
+          <w:szCs w:val="24"/>
+          <w:lang w:eastAsia="it-IT"/>
+        </w:rPr>
+        <w:t>l'utente ha confermato la mappa da scaricare</w:t>
+      </w:r>
+      <w:r>
+        <w:rPr>
+          <w:rFonts w:eastAsia="Times New Roman" w:cs="Arial"/>
+          <w:b/>
+          <w:color w:val="000000"/>
+          <w:sz w:val="24"/>
+          <w:szCs w:val="24"/>
+          <w:lang w:eastAsia="it-IT"/>
+        </w:rPr>
+        <w:t>.</w:t>
+      </w:r>
+    </w:p>
+    <w:p>
+      <w:pPr>
+        <w:pStyle w:val="Normal"/>
+        <w:spacing w:lineRule="auto" w:line="240" w:before="0" w:after="0"/>
+        <w:textAlignment w:val="baseline"/>
+        <w:rPr/>
+      </w:pPr>
+      <w:r>
+        <w:rPr/>
+        <w:tab/>
+      </w:r>
+    </w:p>
+    <w:p>
+      <w:pPr>
+        <w:pStyle w:val="Heading4"/>
+        <w:rPr/>
+      </w:pPr>
+      <w:r>
+        <w:rPr/>
+        <w:t>UC3.1.</w:t>
+      </w:r>
+      <w:r>
+        <w:rPr/>
+        <w:t>3.3</w:t>
+      </w:r>
+      <w:r>
+        <w:rPr/>
+        <w:t>-</w:t>
+      </w:r>
+      <w:r>
+        <w:rPr/>
+        <w:t>Download mappa</w:t>
+      </w:r>
+    </w:p>
+    <w:p>
+      <w:pPr>
+        <w:pStyle w:val="Normal"/>
+        <w:numPr>
+          <w:ilvl w:val="0"/>
+          <w:numId w:val="4"/>
+        </w:numPr>
+        <w:spacing w:lineRule="auto" w:line="240" w:before="0" w:after="0"/>
+        <w:textAlignment w:val="baseline"/>
+        <w:rPr>
+          <w:rFonts w:eastAsia="Times New Roman" w:cs="Arial"/>
+          <w:b w:val="false"/>
+          <w:bCs w:val="false"/>
+          <w:color w:val="000000"/>
+          <w:sz w:val="24"/>
+          <w:szCs w:val="24"/>
+          <w:lang w:eastAsia="it-IT"/>
+        </w:rPr>
+      </w:pPr>
+      <w:r>
+        <w:rPr>
+          <w:rFonts w:eastAsia="Times New Roman" w:cs="Arial"/>
+          <w:b/>
+          <w:bCs/>
+          <w:color w:val="000000"/>
+          <w:sz w:val="24"/>
+          <w:szCs w:val="24"/>
+          <w:lang w:eastAsia="it-IT"/>
+        </w:rPr>
+        <w:t xml:space="preserve">Precondizione: </w:t>
+      </w:r>
+      <w:r>
+        <w:rPr>
+          <w:rFonts w:eastAsia="Times New Roman" w:cs="Arial"/>
+          <w:b w:val="false"/>
+          <w:bCs w:val="false"/>
+          <w:color w:val="000000"/>
+          <w:sz w:val="24"/>
+          <w:szCs w:val="24"/>
+          <w:lang w:eastAsia="it-IT"/>
+        </w:rPr>
+        <w:t xml:space="preserve">l'utente </w:t>
+      </w:r>
+      <w:r>
+        <w:rPr>
+          <w:rFonts w:eastAsia="Times New Roman" w:cs="Arial"/>
+          <w:b w:val="false"/>
+          <w:bCs w:val="false"/>
+          <w:color w:val="000000"/>
+          <w:sz w:val="24"/>
+          <w:szCs w:val="24"/>
+          <w:lang w:eastAsia="it-IT"/>
+        </w:rPr>
+        <w:t>ha confermato la mappa da scaricare</w:t>
+      </w:r>
+    </w:p>
+    <w:p>
+      <w:pPr>
+        <w:pStyle w:val="Normal"/>
+        <w:numPr>
+          <w:ilvl w:val="0"/>
+          <w:numId w:val="4"/>
+        </w:numPr>
+        <w:spacing w:lineRule="auto" w:line="240" w:before="0" w:after="0"/>
+        <w:textAlignment w:val="baseline"/>
+        <w:rPr>
+          <w:rFonts w:eastAsia="Times New Roman" w:cs="Arial"/>
+          <w:b/>
+          <w:color w:val="000000"/>
+          <w:sz w:val="24"/>
+          <w:szCs w:val="24"/>
+          <w:lang w:eastAsia="it-IT"/>
+        </w:rPr>
+      </w:pPr>
+      <w:r>
+        <w:rPr>
+          <w:rFonts w:eastAsia="Times New Roman" w:cs="Arial"/>
+          <w:b/>
+          <w:bCs/>
+          <w:color w:val="000000"/>
+          <w:sz w:val="24"/>
+          <w:szCs w:val="24"/>
+          <w:lang w:eastAsia="it-IT"/>
+        </w:rPr>
+        <w:t>Postcondizione:</w:t>
+      </w:r>
+      <w:r>
+        <w:rPr>
+          <w:rFonts w:eastAsia="Times New Roman" w:cs="Arial"/>
+          <w:b w:val="false"/>
+          <w:bCs w:val="false"/>
+          <w:color w:val="000000"/>
+          <w:sz w:val="24"/>
+          <w:szCs w:val="24"/>
+          <w:lang w:eastAsia="it-IT"/>
+        </w:rPr>
+        <w:t xml:space="preserve"> </w:t>
+      </w:r>
+      <w:r>
+        <w:rPr>
+          <w:rFonts w:eastAsia="Times New Roman" w:cs="Arial"/>
+          <w:b w:val="false"/>
+          <w:bCs w:val="false"/>
+          <w:color w:val="000000"/>
+          <w:sz w:val="24"/>
+          <w:szCs w:val="24"/>
+          <w:lang w:eastAsia="it-IT"/>
+        </w:rPr>
+        <w:t>la mappa è presente nel dispositivo</w:t>
+      </w:r>
+      <w:r>
+        <w:rPr>
+          <w:rFonts w:eastAsia="Times New Roman" w:cs="Arial"/>
+          <w:b/>
+          <w:color w:val="000000"/>
+          <w:sz w:val="24"/>
+          <w:szCs w:val="24"/>
+          <w:lang w:eastAsia="it-IT"/>
+        </w:rPr>
+        <w:t>.</w:t>
+      </w:r>
+    </w:p>
+    <w:p>
+      <w:pPr>
+        <w:pStyle w:val="Normal"/>
+        <w:spacing w:lineRule="auto" w:line="240" w:before="0" w:after="0"/>
+        <w:textAlignment w:val="baseline"/>
+        <w:rPr/>
+      </w:pPr>
+      <w:r>
+        <w:rPr/>
+      </w:r>
+    </w:p>
+    <w:p>
+      <w:pPr>
+        <w:pStyle w:val="Heading4"/>
+        <w:rPr/>
+      </w:pPr>
+      <w:r>
+        <w:rPr/>
+        <w:t>UC3.1.</w:t>
+      </w:r>
+      <w:r>
+        <w:rPr/>
+        <w:t>3.4</w:t>
+      </w:r>
+      <w:r>
+        <w:rPr/>
+        <w:t>-</w:t>
+      </w:r>
+      <w:r>
+        <w:rPr/>
+        <w:t>Visualizzazione errore edificio</w:t>
+      </w:r>
+    </w:p>
+    <w:p>
+      <w:pPr>
+        <w:pStyle w:val="Normal"/>
+        <w:numPr>
+          <w:ilvl w:val="0"/>
+          <w:numId w:val="4"/>
+        </w:numPr>
+        <w:spacing w:lineRule="auto" w:line="240" w:before="0" w:after="0"/>
+        <w:textAlignment w:val="baseline"/>
+        <w:rPr>
+          <w:rFonts w:eastAsia="Times New Roman" w:cs="Arial"/>
+          <w:b w:val="false"/>
+          <w:bCs w:val="false"/>
+          <w:color w:val="000000"/>
+          <w:sz w:val="24"/>
+          <w:szCs w:val="24"/>
+          <w:lang w:eastAsia="it-IT"/>
+        </w:rPr>
+      </w:pPr>
+      <w:r>
+        <w:rPr>
+          <w:rFonts w:eastAsia="Times New Roman" w:cs="Arial"/>
+          <w:b/>
+          <w:bCs/>
+          <w:color w:val="000000"/>
+          <w:sz w:val="24"/>
+          <w:szCs w:val="24"/>
+          <w:lang w:eastAsia="it-IT"/>
+        </w:rPr>
+        <w:t xml:space="preserve">Precondizione: </w:t>
+      </w:r>
+      <w:r>
+        <w:rPr>
+          <w:rFonts w:eastAsia="Times New Roman" w:cs="Arial"/>
+          <w:b w:val="false"/>
+          <w:bCs w:val="false"/>
+          <w:color w:val="000000"/>
+          <w:sz w:val="24"/>
+          <w:szCs w:val="24"/>
+          <w:lang w:eastAsia="it-IT"/>
+        </w:rPr>
+        <w:t xml:space="preserve">l'utente </w:t>
+      </w:r>
+      <w:r>
+        <w:rPr>
+          <w:rFonts w:eastAsia="Times New Roman" w:cs="Arial"/>
+          <w:b w:val="false"/>
+          <w:bCs w:val="false"/>
+          <w:color w:val="000000"/>
+          <w:sz w:val="24"/>
+          <w:szCs w:val="24"/>
+          <w:lang w:eastAsia="it-IT"/>
+        </w:rPr>
+        <w:t xml:space="preserve">ha </w:t>
+      </w:r>
+      <w:r>
+        <w:rPr>
+          <w:rFonts w:eastAsia="Times New Roman" w:cs="Arial"/>
+          <w:b w:val="false"/>
+          <w:bCs w:val="false"/>
+          <w:color w:val="000000"/>
+          <w:sz w:val="24"/>
+          <w:szCs w:val="24"/>
+          <w:lang w:eastAsia="it-IT"/>
+        </w:rPr>
+        <w:t>richiesto</w:t>
+      </w:r>
+      <w:r>
+        <w:rPr>
+          <w:rFonts w:eastAsia="Times New Roman" w:cs="Arial"/>
+          <w:b w:val="false"/>
+          <w:bCs w:val="false"/>
+          <w:color w:val="000000"/>
+          <w:sz w:val="24"/>
+          <w:szCs w:val="24"/>
+          <w:lang w:eastAsia="it-IT"/>
+        </w:rPr>
+        <w:t xml:space="preserve"> </w:t>
+      </w:r>
+      <w:r>
+        <w:rPr>
+          <w:rFonts w:eastAsia="Times New Roman" w:cs="Arial"/>
+          <w:b w:val="false"/>
+          <w:bCs w:val="false"/>
+          <w:color w:val="000000"/>
+          <w:sz w:val="24"/>
+          <w:szCs w:val="24"/>
+          <w:lang w:eastAsia="it-IT"/>
+        </w:rPr>
+        <w:t>la mappa di un edificio non riconosciuto dal sistema</w:t>
+      </w:r>
+    </w:p>
+    <w:p>
+      <w:pPr>
+        <w:pStyle w:val="Normal"/>
+        <w:numPr>
+          <w:ilvl w:val="0"/>
+          <w:numId w:val="4"/>
+        </w:numPr>
+        <w:spacing w:lineRule="auto" w:line="240" w:before="0" w:after="0"/>
+        <w:textAlignment w:val="baseline"/>
+        <w:rPr>
+          <w:rFonts w:eastAsia="Times New Roman" w:cs="Arial"/>
+          <w:b w:val="false"/>
+          <w:bCs w:val="false"/>
+          <w:color w:val="000000"/>
+          <w:sz w:val="24"/>
+          <w:szCs w:val="24"/>
+          <w:lang w:eastAsia="it-IT"/>
+        </w:rPr>
+      </w:pPr>
+      <w:r>
+        <w:rPr>
+          <w:rFonts w:eastAsia="Times New Roman" w:cs="Arial"/>
+          <w:b/>
+          <w:bCs/>
+          <w:color w:val="000000"/>
+          <w:sz w:val="24"/>
+          <w:szCs w:val="24"/>
+          <w:lang w:eastAsia="it-IT"/>
+        </w:rPr>
+        <w:t>Postcondizione:</w:t>
+      </w:r>
+      <w:r>
+        <w:rPr>
+          <w:rFonts w:eastAsia="Times New Roman" w:cs="Arial"/>
+          <w:b w:val="false"/>
+          <w:bCs w:val="false"/>
+          <w:color w:val="000000"/>
+          <w:sz w:val="24"/>
+          <w:szCs w:val="24"/>
+          <w:lang w:eastAsia="it-IT"/>
+        </w:rPr>
+        <w:t xml:space="preserve"> </w:t>
+      </w:r>
+      <w:r>
+        <w:rPr>
+          <w:rFonts w:eastAsia="Times New Roman" w:cs="Arial"/>
+          <w:b/>
+          <w:color w:val="000000"/>
+          <w:sz w:val="24"/>
+          <w:szCs w:val="24"/>
+          <w:lang w:eastAsia="it-IT"/>
+        </w:rPr>
+        <w:t>.</w:t>
+      </w:r>
+      <w:r>
+        <w:rPr>
+          <w:rFonts w:eastAsia="Times New Roman" w:cs="Arial"/>
+          <w:b w:val="false"/>
+          <w:bCs w:val="false"/>
+          <w:color w:val="000000"/>
+          <w:sz w:val="24"/>
+          <w:szCs w:val="24"/>
+          <w:lang w:eastAsia="it-IT"/>
+        </w:rPr>
+        <w:t xml:space="preserve">il sistema </w:t>
+      </w:r>
+      <w:r>
+        <w:rPr>
+          <w:rFonts w:eastAsia="Times New Roman" w:cs="Arial"/>
+          <w:b w:val="false"/>
+          <w:bCs w:val="false"/>
+          <w:color w:val="000000"/>
+          <w:sz w:val="24"/>
+          <w:szCs w:val="24"/>
+          <w:lang w:eastAsia="it-IT"/>
+        </w:rPr>
+        <w:t>visualizza un messaggio di errore riguardante l'impossibilità di scaricare la mappa relativa all'edificio scelto</w:t>
+      </w:r>
+      <w:r>
+        <w:rPr>
+          <w:rFonts w:eastAsia="Times New Roman" w:cs="Arial"/>
+          <w:b w:val="false"/>
+          <w:bCs w:val="false"/>
+          <w:color w:val="000000"/>
+          <w:sz w:val="24"/>
+          <w:szCs w:val="24"/>
+          <w:lang w:eastAsia="it-IT"/>
+        </w:rPr>
+        <w:t>.</w:t>
+      </w:r>
+    </w:p>
+    <w:p>
+      <w:pPr>
+        <w:pStyle w:val="Normal"/>
+        <w:spacing w:lineRule="auto" w:line="240" w:before="0" w:after="0"/>
+        <w:textAlignment w:val="baseline"/>
+        <w:rPr/>
+      </w:pPr>
+      <w:r>
+        <w:rPr/>
       </w:r>
     </w:p>
     <w:p>
@@ -8575,33 +10007,37 @@
         <w:textAlignment w:val="baseline"/>
         <w:rPr>
           <w:rFonts w:eastAsia="Times New Roman" w:cs="Arial"/>
-          <w:color w:val="000000"/>
-          <w:sz w:val="24"/>
-          <w:szCs w:val="24"/>
-          <w:lang w:eastAsia="it-IT"/>
-        </w:rPr>
-      </w:pPr>
-      <w:r>
-        <w:rPr>
-          <w:rFonts w:eastAsia="Times New Roman" w:cs="Arial"/>
-          <w:b/>
-          <w:bCs/>
-          <w:color w:val="000000"/>
-          <w:sz w:val="24"/>
-          <w:szCs w:val="24"/>
-          <w:lang w:eastAsia="it-IT"/>
-        </w:rPr>
-        <w:t xml:space="preserve">Postcondizione: </w:t>
-      </w:r>
-      <w:r>
-        <w:rPr>
-          <w:rFonts w:eastAsia="Times New Roman" w:cs="Arial"/>
-          <w:color w:val="000000"/>
-          <w:sz w:val="24"/>
-          <w:szCs w:val="24"/>
-          <w:lang w:eastAsia="it-IT"/>
-        </w:rPr>
-        <w:t>il sistema conosce le preferenze dell’utente e le applicherà dalla prossima navigazione.</w:t>
+          <w:b w:val="false"/>
+          <w:bCs w:val="false"/>
+          <w:color w:val="000000"/>
+          <w:sz w:val="24"/>
+          <w:szCs w:val="24"/>
+          <w:lang w:eastAsia="it-IT"/>
+        </w:rPr>
+      </w:pPr>
+      <w:r>
+        <w:rPr>
+          <w:rFonts w:eastAsia="Times New Roman" w:cs="Arial"/>
+          <w:b/>
+          <w:bCs/>
+          <w:color w:val="000000"/>
+          <w:sz w:val="24"/>
+          <w:szCs w:val="24"/>
+          <w:lang w:eastAsia="it-IT"/>
+        </w:rPr>
+        <w:t>Postcondizione:</w:t>
+      </w:r>
+      <w:r>
+        <w:rPr>
+          <w:rFonts w:eastAsia="Times New Roman" w:cs="Arial"/>
+          <w:b w:val="false"/>
+          <w:bCs w:val="false"/>
+          <w:color w:val="000000"/>
+          <w:sz w:val="24"/>
+          <w:szCs w:val="24"/>
+          <w:lang w:eastAsia="it-IT"/>
+        </w:rPr>
+        <w:t>nel sistema sono state impostate le preferenze dell'utente e verranno applicate a partire dalla prossima volta in cui l'utente avvierà la navigazione.</w:t>
       </w:r>
     </w:p>
     <w:p>
@@ -8899,6 +10335,8 @@
         <w:textAlignment w:val="baseline"/>
         <w:rPr>
           <w:rFonts w:eastAsia="Times New Roman" w:cs="Arial"/>
+          <w:b w:val="false"/>
+          <w:bCs w:val="false"/>
           <w:color w:val="000000"/>
           <w:sz w:val="24"/>
           <w:szCs w:val="24"/>
@@ -8920,12 +10358,36 @@
       <w:r>
         <w:rPr>
           <w:rFonts w:eastAsia="Times New Roman" w:cs="Arial"/>
-          <w:color w:val="000000"/>
-          <w:sz w:val="24"/>
-          <w:szCs w:val="24"/>
-          <w:lang w:eastAsia="it-IT"/>
-        </w:rPr>
-        <w:t>il sistema conosce le preferenze dell’utente rispetto alla fruizione delle indicazioni.</w:t>
+          <w:b w:val="false"/>
+          <w:bCs w:val="false"/>
+          <w:color w:val="000000"/>
+          <w:sz w:val="24"/>
+          <w:szCs w:val="24"/>
+          <w:lang w:eastAsia="it-IT"/>
+        </w:rPr>
+        <w:t xml:space="preserve">nel sistema sono state impostate le preferenze dell'utente </w:t>
+      </w:r>
+      <w:r>
+        <w:rPr>
+          <w:rFonts w:eastAsia="Times New Roman" w:cs="Arial"/>
+          <w:color w:val="000000"/>
+          <w:sz w:val="24"/>
+          <w:szCs w:val="24"/>
+          <w:lang w:eastAsia="it-IT"/>
+        </w:rPr>
+        <w:t xml:space="preserve">rispetto alla fruizione delle indicazioni </w:t>
+      </w:r>
+      <w:r>
+        <w:rPr>
+          <w:rFonts w:eastAsia="Times New Roman" w:cs="Arial"/>
+          <w:b w:val="false"/>
+          <w:bCs w:val="false"/>
+          <w:color w:val="000000"/>
+          <w:sz w:val="24"/>
+          <w:szCs w:val="24"/>
+          <w:lang w:eastAsia="it-IT"/>
+        </w:rPr>
+        <w:t>e verranno applicate a partire dalla prossima volta in cui l'utente avvierà la navigazione.</w:t>
       </w:r>
     </w:p>
     <w:p>
@@ -9094,6 +10556,8 @@
         <w:textAlignment w:val="baseline"/>
         <w:rPr>
           <w:rFonts w:eastAsia="Times New Roman" w:cs="Arial"/>
+          <w:b w:val="false"/>
+          <w:bCs w:val="false"/>
           <w:color w:val="000000"/>
           <w:sz w:val="24"/>
           <w:szCs w:val="24"/>
@@ -9115,12 +10579,14 @@
       <w:r>
         <w:rPr>
           <w:rFonts w:eastAsia="Times New Roman" w:cs="Arial"/>
-          <w:color w:val="000000"/>
-          <w:sz w:val="24"/>
-          <w:szCs w:val="24"/>
-          <w:lang w:eastAsia="it-IT"/>
-        </w:rPr>
-        <w:t>il sistema, dalla prossima navigazione, fornirà indicazioni vocali.</w:t>
+          <w:b w:val="false"/>
+          <w:bCs w:val="false"/>
+          <w:color w:val="000000"/>
+          <w:sz w:val="24"/>
+          <w:szCs w:val="24"/>
+          <w:lang w:eastAsia="it-IT"/>
+        </w:rPr>
+        <w:t>il sistema fornirà indicazioni vocali partire dalla prossima volta in cui l'utente avvierà la navigazione.</w:t>
       </w:r>
     </w:p>
     <w:p>
@@ -9295,12 +10761,24 @@
       <w:r>
         <w:rPr>
           <w:rFonts w:eastAsia="Times New Roman" w:cs="Arial"/>
-          <w:color w:val="000000"/>
-          <w:sz w:val="24"/>
-          <w:szCs w:val="24"/>
-          <w:lang w:eastAsia="it-IT"/>
-        </w:rPr>
-        <w:t>il sistema, dalla prossima navigazione, fornirà indicazioni sonore.</w:t>
+          <w:b w:val="false"/>
+          <w:bCs w:val="false"/>
+          <w:color w:val="000000"/>
+          <w:sz w:val="24"/>
+          <w:szCs w:val="24"/>
+          <w:lang w:eastAsia="it-IT"/>
+        </w:rPr>
+        <w:t>il sistema fornirà indicazioni sonore partire dalla prossima volta in cui l'utente avvierà la navigazione</w:t>
+      </w:r>
+      <w:r>
+        <w:rPr>
+          <w:rFonts w:eastAsia="Times New Roman" w:cs="Arial"/>
+          <w:color w:val="000000"/>
+          <w:sz w:val="24"/>
+          <w:szCs w:val="24"/>
+          <w:lang w:eastAsia="it-IT"/>
+        </w:rPr>
+        <w:t>.</w:t>
       </w:r>
     </w:p>
     <w:p>
@@ -9451,7 +10929,7 @@
           <w:szCs w:val="24"/>
           <w:lang w:eastAsia="it-IT"/>
         </w:rPr>
-        <w:t>l’utente deve poter scegliere le caratteristiche desiderabili che un percorso proposto dovrebbe avere. Queste caratteristiche permettono al sistema di calcolare un percorso più adatto alle necessità dell’utente.</w:t>
+        <w:t>l’utente deve poter scegliere le caratteristiche desiderabili che un percorso proposto dovrebbe avere. Queste caratteristiche permettono al sistema di calcolare il percorso più adatto alle necessità dell’utente.</w:t>
       </w:r>
     </w:p>
     <w:p>
@@ -9598,6 +11076,8 @@
         <w:textAlignment w:val="baseline"/>
         <w:rPr>
           <w:rFonts w:eastAsia="Times New Roman" w:cs="Arial"/>
+          <w:b w:val="false"/>
+          <w:bCs w:val="false"/>
           <w:color w:val="000000"/>
           <w:sz w:val="24"/>
           <w:szCs w:val="24"/>
@@ -9619,12 +11099,14 @@
       <w:r>
         <w:rPr>
           <w:rFonts w:eastAsia="Times New Roman" w:cs="Arial"/>
-          <w:color w:val="000000"/>
-          <w:sz w:val="24"/>
-          <w:szCs w:val="24"/>
-          <w:lang w:eastAsia="it-IT"/>
-        </w:rPr>
-        <w:t>nel sistema sono impostate le preferenze dell’utente rispetto ai percorsi.</w:t>
+          <w:b w:val="false"/>
+          <w:bCs w:val="false"/>
+          <w:color w:val="000000"/>
+          <w:sz w:val="24"/>
+          <w:szCs w:val="24"/>
+          <w:lang w:eastAsia="it-IT"/>
+        </w:rPr>
+        <w:t>nel sistema sono state impostate le preferenze dell'utente rispetto ai percorsi e verranno applicate a partire dalla prossima volta in cui l'utente avvierà la navigazione.</w:t>
       </w:r>
     </w:p>
     <w:p>
@@ -9796,15 +11278,27 @@
         </w:rPr>
         <w:t xml:space="preserve">Postcondizione: </w:t>
       </w:r>
-      <w:r>
-        <w:rPr>
-          <w:rFonts w:eastAsia="Times New Roman" w:cs="Arial"/>
-          <w:color w:val="000000"/>
-          <w:sz w:val="24"/>
-          <w:szCs w:val="24"/>
-          <w:lang w:eastAsia="it-IT"/>
-        </w:rPr>
-        <w:t>il sistema, dalla prossima navigazione, calcolerà il percorso più accessibile.</w:t>
+      <w:bookmarkStart w:id="30" w:name="__DdeLink__950_2014484290"/>
+      <w:r>
+        <w:rPr>
+          <w:rFonts w:eastAsia="Times New Roman" w:cs="Arial"/>
+          <w:color w:val="000000"/>
+          <w:sz w:val="24"/>
+          <w:szCs w:val="24"/>
+          <w:lang w:eastAsia="it-IT"/>
+        </w:rPr>
+        <w:t xml:space="preserve">il sistema </w:t>
+      </w:r>
+      <w:bookmarkEnd w:id="30"/>
+      <w:r>
+        <w:rPr>
+          <w:rFonts w:eastAsia="Times New Roman" w:cs="Arial"/>
+          <w:color w:val="000000"/>
+          <w:sz w:val="24"/>
+          <w:szCs w:val="24"/>
+          <w:lang w:eastAsia="it-IT"/>
+        </w:rPr>
+        <w:t>calcolerà il percorso più accessibile a partire dalla prossima volta in cui l'utente avvierà la navigazione.</w:t>
       </w:r>
     </w:p>
     <w:p>
@@ -9958,6 +11452,8 @@
         <w:textAlignment w:val="baseline"/>
         <w:rPr>
           <w:rFonts w:eastAsia="Times New Roman" w:cs="Arial"/>
+          <w:b w:val="false"/>
+          <w:bCs w:val="false"/>
           <w:color w:val="000000"/>
           <w:sz w:val="24"/>
           <w:szCs w:val="24"/>
@@ -9979,12 +11475,14 @@
       <w:r>
         <w:rPr>
           <w:rFonts w:eastAsia="Times New Roman" w:cs="Arial"/>
-          <w:color w:val="000000"/>
-          <w:sz w:val="24"/>
-          <w:szCs w:val="24"/>
-          <w:lang w:eastAsia="it-IT"/>
-        </w:rPr>
-        <w:t>il sistema, dalla prossima navigazione, calcolerà il percorso col minor numero di spazi chiusi ristretti.</w:t>
+          <w:b w:val="false"/>
+          <w:bCs w:val="false"/>
+          <w:color w:val="000000"/>
+          <w:sz w:val="24"/>
+          <w:szCs w:val="24"/>
+          <w:lang w:eastAsia="it-IT"/>
+        </w:rPr>
+        <w:t>il sistema calcolerà il percorso col minor numero di ascensori  a partire dalla prossima volta in cui l'utente avvierà la navigazione.</w:t>
       </w:r>
     </w:p>
     <w:p>
@@ -10001,8 +11499,8 @@
         <w:pStyle w:val="Heading3"/>
         <w:rPr/>
       </w:pPr>
-      <w:bookmarkStart w:id="30" w:name="_Toc440989964"/>
-      <w:bookmarkEnd w:id="30"/>
+      <w:bookmarkStart w:id="31" w:name="_Toc440989964"/>
+      <w:bookmarkEnd w:id="31"/>
       <w:r>
         <w:rPr/>
         <w:t>UC3.3-Attivazione funzionalità sviluppatore</w:t>
@@ -10146,7 +11644,7 @@
           <w:szCs w:val="24"/>
           <w:lang w:eastAsia="it-IT"/>
         </w:rPr>
-        <w:t>un utente, se è in possesso di un codice sviluppatore valido, deve poter attivare le funzionalità avanzate offerte dall’applicazione.</w:t>
+        <w:t>un utente, se è in possesso di un codice sviluppatore valido, deve poter attivare le funzionalità avanzate dedicate agli sviluppatori offerte dall’applicazione.</w:t>
       </w:r>
     </w:p>
     <w:p>
@@ -10862,8 +12360,8 @@
           <w:lang w:eastAsia="it-IT"/>
         </w:rPr>
       </w:pPr>
-      <w:bookmarkStart w:id="31" w:name="__DdeLink__1301_1372097292"/>
-      <w:bookmarkEnd w:id="31"/>
+      <w:bookmarkStart w:id="32" w:name="__DdeLink__1301_1372097292"/>
+      <w:bookmarkEnd w:id="32"/>
       <w:r>
         <w:rPr>
           <w:rFonts w:eastAsia="Times New Roman" w:cs="Arial"/>
@@ -10917,6 +12415,8 @@
         </w:rPr>
         <w:t xml:space="preserve">Postcondizione: </w:t>
       </w:r>
+      <w:bookmarkStart w:id="33" w:name="__DdeLink__1040_544048636"/>
+      <w:bookmarkEnd w:id="33"/>
       <w:r>
         <w:rPr>
           <w:rFonts w:eastAsia="Times New Roman" w:cs="Arial"/>
@@ -10933,9 +12433,9 @@
         <w:pStyle w:val="Normal"/>
         <w:rPr/>
       </w:pPr>
-      <w:bookmarkStart w:id="32" w:name="__DdeLink__1301_1372097292"/>
-      <w:bookmarkStart w:id="33" w:name="__DdeLink__1301_1372097292"/>
-      <w:bookmarkEnd w:id="33"/>
+      <w:bookmarkStart w:id="34" w:name="__DdeLink__1301_13720972921"/>
+      <w:bookmarkStart w:id="35" w:name="__DdeLink__1301_13720972921"/>
+      <w:bookmarkEnd w:id="35"/>
       <w:r>
         <w:rPr/>
       </w:r>
@@ -10945,8 +12445,8 @@
         <w:pStyle w:val="Heading2"/>
         <w:rPr/>
       </w:pPr>
-      <w:bookmarkStart w:id="34" w:name="_Toc440989965"/>
-      <w:bookmarkEnd w:id="34"/>
+      <w:bookmarkStart w:id="36" w:name="_Toc440989965"/>
+      <w:bookmarkEnd w:id="36"/>
       <w:r>
         <w:rPr/>
         <w:t>UC4-Accesso alla guida</w:t>
@@ -11110,7 +12610,7 @@
           <w:szCs w:val="24"/>
           <w:lang w:eastAsia="it-IT"/>
         </w:rPr>
-        <w:t>il sistema mostra la guida.</w:t>
+        <w:t>il sistema ha visualizzato la guida.</w:t>
       </w:r>
     </w:p>
     <w:p>
@@ -11127,8 +12627,8 @@
         <w:pStyle w:val="Heading2"/>
         <w:rPr/>
       </w:pPr>
-      <w:bookmarkStart w:id="35" w:name="_Toc440989966"/>
-      <w:bookmarkEnd w:id="35"/>
+      <w:bookmarkStart w:id="37" w:name="_Toc440989966"/>
+      <w:bookmarkEnd w:id="37"/>
       <w:r>
         <w:rPr/>
         <w:t>UC5-Accesso funzionalità sviluppatore</w:t>
@@ -11475,8 +12975,8 @@
         <w:pStyle w:val="Heading3"/>
         <w:rPr/>
       </w:pPr>
-      <w:bookmarkStart w:id="36" w:name="_Toc440989967"/>
-      <w:bookmarkEnd w:id="36"/>
+      <w:bookmarkStart w:id="38" w:name="_Toc440989967"/>
+      <w:bookmarkEnd w:id="38"/>
       <w:r>
         <w:rPr/>
         <w:t>UC5.1-Accesso informazioni beacon circostanti</w:t>
@@ -11675,7 +13175,7 @@
           <w:szCs w:val="24"/>
           <w:lang w:eastAsia="it-IT"/>
         </w:rPr>
-        <w:t>Potenza segnale;</w:t>
+        <w:t>Livello di potenza del segnale;</w:t>
       </w:r>
     </w:p>
     <w:p>
@@ -11731,7 +13231,73 @@
           <w:szCs w:val="24"/>
           <w:lang w:eastAsia="it-IT"/>
         </w:rPr>
-        <w:t>Distanza approssimativa.</w:t>
+        <w:t>Distanza approssimativa;</w:t>
+      </w:r>
+    </w:p>
+    <w:p>
+      <w:pPr>
+        <w:pStyle w:val="Normal"/>
+        <w:numPr>
+          <w:ilvl w:val="2"/>
+          <w:numId w:val="2"/>
+        </w:numPr>
+        <w:spacing w:lineRule="auto" w:line="240" w:before="0" w:after="0"/>
+        <w:textAlignment w:val="baseline"/>
+        <w:rPr>
+          <w:rFonts w:eastAsia="Times New Roman" w:cs="Arial"/>
+          <w:color w:val="000000"/>
+          <w:sz w:val="24"/>
+          <w:szCs w:val="24"/>
+          <w:lang w:eastAsia="it-IT"/>
+        </w:rPr>
+      </w:pPr>
+      <w:r>
+        <w:rPr>
+          <w:rFonts w:eastAsia="Times New Roman" w:cs="Arial"/>
+          <w:color w:val="000000"/>
+          <w:sz w:val="24"/>
+          <w:szCs w:val="24"/>
+          <w:lang w:eastAsia="it-IT"/>
+        </w:rPr>
+        <w:t>Formato del beacon;</w:t>
+      </w:r>
+    </w:p>
+    <w:p>
+      <w:pPr>
+        <w:pStyle w:val="Normal"/>
+        <w:numPr>
+          <w:ilvl w:val="2"/>
+          <w:numId w:val="2"/>
+        </w:numPr>
+        <w:spacing w:lineRule="auto" w:line="240" w:before="0" w:after="0"/>
+        <w:textAlignment w:val="baseline"/>
+        <w:rPr>
+          <w:rFonts w:eastAsia="Times New Roman" w:cs="Arial"/>
+          <w:color w:val="000000"/>
+          <w:sz w:val="24"/>
+          <w:szCs w:val="24"/>
+          <w:lang w:eastAsia="it-IT"/>
+        </w:rPr>
+      </w:pPr>
+      <w:r>
+        <w:rPr>
+          <w:rFonts w:eastAsia="Times New Roman" w:cs="Arial"/>
+          <w:color w:val="000000"/>
+          <w:sz w:val="24"/>
+          <w:szCs w:val="24"/>
+          <w:lang w:eastAsia="it-IT"/>
+        </w:rPr>
+        <w:t>Area coperta dal beacon</w:t>
+      </w:r>
+      <w:r>
+        <w:rPr>
+          <w:rFonts w:eastAsia="Times New Roman" w:cs="Arial"/>
+          <w:color w:val="000000"/>
+          <w:sz w:val="24"/>
+          <w:szCs w:val="24"/>
+          <w:lang w:eastAsia="it-IT"/>
+        </w:rPr>
+        <w:t>.</w:t>
       </w:r>
     </w:p>
     <w:p>
@@ -11853,8 +13419,8 @@
         <w:pStyle w:val="Heading3"/>
         <w:rPr/>
       </w:pPr>
-      <w:bookmarkStart w:id="37" w:name="_Toc440989968"/>
-      <w:bookmarkEnd w:id="37"/>
+      <w:bookmarkStart w:id="39" w:name="_Toc440989968"/>
+      <w:bookmarkEnd w:id="39"/>
       <w:r>
         <w:rPr/>
         <w:t>UC5.2-Gestione log</w:t>
@@ -12618,7 +14184,7 @@
           <w:szCs w:val="24"/>
           <w:lang w:eastAsia="it-IT"/>
         </w:rPr>
-        <w:t>il log viene salvato</w:t>
+        <w:t>il log è stato salvato</w:t>
       </w:r>
     </w:p>
     <w:p>
@@ -13008,7 +14574,7 @@
           <w:szCs w:val="24"/>
           <w:lang w:eastAsia="it-IT"/>
         </w:rPr>
-        <w:t>il sistema visualizza le informazioni contenute nel log</w:t>
+        <w:t>il sistema ha visualizzato le informazioni contenute nel log</w:t>
       </w:r>
     </w:p>
     <w:p>
@@ -13025,8 +14591,8 @@
         <w:pStyle w:val="Heading2"/>
         <w:rPr/>
       </w:pPr>
-      <w:bookmarkStart w:id="38" w:name="_Toc440989969"/>
-      <w:bookmarkEnd w:id="38"/>
+      <w:bookmarkStart w:id="40" w:name="_Toc440989969"/>
+      <w:bookmarkEnd w:id="40"/>
       <w:r>
         <w:rPr/>
         <w:t>UC6-Visualizzazione errore mappa</w:t>
@@ -13118,7 +14684,7 @@
           <w:szCs w:val="24"/>
           <w:lang w:eastAsia="it-IT"/>
         </w:rPr>
-        <w:t>il sistema visualizza un messaggio di errore</w:t>
+        <w:t>il sistema ha visualizzato un messaggio di errore</w:t>
       </w:r>
     </w:p>
     <w:p>
@@ -13135,8 +14701,8 @@
         <w:pStyle w:val="Heading1"/>
         <w:rPr/>
       </w:pPr>
-      <w:bookmarkStart w:id="39" w:name="_Toc440989970"/>
-      <w:bookmarkEnd w:id="39"/>
+      <w:bookmarkStart w:id="41" w:name="_Toc440989970"/>
+      <w:bookmarkEnd w:id="41"/>
       <w:r>
         <w:rPr/>
         <w:t>Requisiti</w:t>
@@ -13262,6 +14828,11 @@
     <w:p>
       <w:pPr>
         <w:pStyle w:val="Normal"/>
+        <w:widowControl/>
+        <w:suppressAutoHyphens w:val="true"/>
+        <w:bidi w:val="0"/>
+        <w:spacing w:lineRule="auto" w:line="252" w:before="0" w:after="160"/>
+        <w:jc w:val="left"/>
         <w:rPr/>
       </w:pPr>
       <w:r>
@@ -13304,6 +14875,7 @@
     <w:p>
       <w:pPr>
         <w:pStyle w:val="Footnote"/>
+        <w:spacing w:before="0" w:after="160"/>
         <w:rPr/>
       </w:pPr>
       <w:r>
@@ -13327,6 +14899,7 @@
     <w:p>
       <w:pPr>
         <w:pStyle w:val="Footnote"/>
+        <w:spacing w:before="0" w:after="160"/>
         <w:rPr/>
       </w:pPr>
       <w:r>
@@ -14121,7 +15694,7 @@
     </w:rPrDefault>
     <w:pPrDefault>
       <w:pPr>
-        <w:spacing w:lineRule="auto" w:line="256"/>
+        <w:spacing w:lineRule="auto" w:line="252"/>
       </w:pPr>
     </w:pPrDefault>
   </w:docDefaults>
@@ -14506,12 +16079,12 @@
       <w:widowControl/>
       <w:suppressAutoHyphens w:val="true"/>
       <w:bidi w:val="0"/>
-      <w:spacing w:lineRule="auto" w:line="256" w:before="0" w:after="160"/>
+      <w:spacing w:lineRule="auto" w:line="252" w:before="0" w:after="160"/>
       <w:jc w:val="left"/>
     </w:pPr>
     <w:rPr>
       <w:rFonts w:ascii="Calibri" w:hAnsi="Calibri" w:eastAsia="Droid Sans Fallback" w:cs="Calibri"/>
-      <w:color w:val="auto"/>
+      <w:color w:val="00000A"/>
       <w:sz w:val="22"/>
       <w:szCs w:val="22"/>
       <w:lang w:val="it-IT" w:eastAsia="en-US" w:bidi="ar-SA"/>
@@ -14749,25 +16322,127 @@
       <w:b w:val="false"/>
     </w:rPr>
   </w:style>
-  <w:style w:type="character" w:styleId="IndexLink">
-    <w:name w:val="Index Link"/>
-    <w:rPr/>
-  </w:style>
   <w:style w:type="character" w:styleId="FootnoteAnchor">
     <w:name w:val="Footnote Anchor"/>
     <w:rPr>
       <w:vertAlign w:val="superscript"/>
     </w:rPr>
   </w:style>
-  <w:style w:type="character" w:styleId="FootnoteCharacters">
-    <w:name w:val="Footnote Characters"/>
-    <w:rPr/>
-  </w:style>
   <w:style w:type="character" w:styleId="EndnoteAnchor">
     <w:name w:val="Endnote Anchor"/>
     <w:rPr>
       <w:vertAlign w:val="superscript"/>
     </w:rPr>
+  </w:style>
+  <w:style w:type="character" w:styleId="ListLabel5">
+    <w:name w:val="ListLabel 5"/>
+    <w:rPr>
+      <w:rFonts w:cs="Symbol"/>
+    </w:rPr>
+  </w:style>
+  <w:style w:type="character" w:styleId="ListLabel6">
+    <w:name w:val="ListLabel 6"/>
+    <w:rPr>
+      <w:rFonts w:cs="Courier New"/>
+    </w:rPr>
+  </w:style>
+  <w:style w:type="character" w:styleId="ListLabel7">
+    <w:name w:val="ListLabel 7"/>
+    <w:rPr>
+      <w:rFonts w:cs="Wingdings"/>
+    </w:rPr>
+  </w:style>
+  <w:style w:type="character" w:styleId="ListLabel8">
+    <w:name w:val="ListLabel 8"/>
+    <w:rPr>
+      <w:rFonts w:cs="Symbol"/>
+      <w:sz w:val="20"/>
+    </w:rPr>
+  </w:style>
+  <w:style w:type="character" w:styleId="ListLabel9">
+    <w:name w:val="ListLabel 9"/>
+    <w:rPr>
+      <w:sz w:val="24"/>
+      <w:szCs w:val="24"/>
+    </w:rPr>
+  </w:style>
+  <w:style w:type="character" w:styleId="ListLabel10">
+    <w:name w:val="ListLabel 10"/>
+    <w:rPr>
+      <w:sz w:val="20"/>
+    </w:rPr>
+  </w:style>
+  <w:style w:type="character" w:styleId="ListLabel11">
+    <w:name w:val="ListLabel 11"/>
+    <w:rPr>
+      <w:b w:val="false"/>
+    </w:rPr>
+  </w:style>
+  <w:style w:type="character" w:styleId="ListLabel12">
+    <w:name w:val="ListLabel 12"/>
+    <w:rPr>
+      <w:rFonts w:cs="Wingdings"/>
+      <w:sz w:val="20"/>
+    </w:rPr>
+  </w:style>
+  <w:style w:type="character" w:styleId="ListLabel13">
+    <w:name w:val="ListLabel 13"/>
+    <w:rPr>
+      <w:rFonts w:cs="Symbol"/>
+    </w:rPr>
+  </w:style>
+  <w:style w:type="character" w:styleId="ListLabel14">
+    <w:name w:val="ListLabel 14"/>
+    <w:rPr>
+      <w:rFonts w:cs="Courier New"/>
+    </w:rPr>
+  </w:style>
+  <w:style w:type="character" w:styleId="ListLabel15">
+    <w:name w:val="ListLabel 15"/>
+    <w:rPr>
+      <w:rFonts w:cs="Wingdings"/>
+    </w:rPr>
+  </w:style>
+  <w:style w:type="character" w:styleId="ListLabel16">
+    <w:name w:val="ListLabel 16"/>
+    <w:rPr>
+      <w:rFonts w:cs="Symbol"/>
+      <w:sz w:val="20"/>
+    </w:rPr>
+  </w:style>
+  <w:style w:type="character" w:styleId="ListLabel17">
+    <w:name w:val="ListLabel 17"/>
+    <w:rPr>
+      <w:sz w:val="24"/>
+      <w:szCs w:val="24"/>
+    </w:rPr>
+  </w:style>
+  <w:style w:type="character" w:styleId="ListLabel18">
+    <w:name w:val="ListLabel 18"/>
+    <w:rPr>
+      <w:sz w:val="20"/>
+    </w:rPr>
+  </w:style>
+  <w:style w:type="character" w:styleId="ListLabel19">
+    <w:name w:val="ListLabel 19"/>
+    <w:rPr>
+      <w:b w:val="false"/>
+    </w:rPr>
+  </w:style>
+  <w:style w:type="character" w:styleId="ListLabel20">
+    <w:name w:val="ListLabel 20"/>
+    <w:rPr>
+      <w:rFonts w:cs="Wingdings"/>
+      <w:sz w:val="20"/>
+    </w:rPr>
+  </w:style>
+  <w:style w:type="character" w:styleId="IndexLink">
+    <w:name w:val="Index Link"/>
+    <w:rPr/>
+  </w:style>
+  <w:style w:type="character" w:styleId="FootnoteCharacters">
+    <w:name w:val="Footnote Characters"/>
+    <w:rPr/>
   </w:style>
   <w:style w:type="character" w:styleId="EndnoteCharacters">
     <w:name w:val="Endnote Characters"/>
@@ -14859,7 +16534,7 @@
     </w:pPr>
     <w:rPr>
       <w:rFonts w:ascii="Calibri" w:hAnsi="Calibri" w:eastAsia="Droid Sans Fallback" w:cs="Calibri"/>
-      <w:color w:val="auto"/>
+      <w:color w:val="00000A"/>
       <w:sz w:val="22"/>
       <w:szCs w:val="22"/>
       <w:lang w:val="it-IT" w:eastAsia="en-US" w:bidi="ar-SA"/>

</xml_diff>